<commit_message>
framed all graphics with a border so that they are bounded.
</commit_message>
<xml_diff>
--- a/manuscript/Chapter09/MVC2iA_CH_09.docx
+++ b/manuscript/Chapter09/MVC2iA_CH_09.docx
@@ -179,6 +179,9 @@
       </w:r>
       <w:r>
         <w:t>rk to the side.</w:t>
+      </w:r>
+      <w:r>
+        <w:t xml:space="preserve">  You can see the IController interface definition in figure 91.</w:t>
       </w:r>
     </w:p>
     <w:p>
@@ -199,7 +202,7 @@
               <wp:posOffset>288290</wp:posOffset>
             </wp:positionV>
             <wp:extent cx="4462780" cy="1987550"/>
-            <wp:effectExtent l="19050" t="0" r="0" b="0"/>
+            <wp:effectExtent l="19050" t="19050" r="13970" b="12700"/>
             <wp:wrapSquare wrapText="bothSides"/>
             <wp:docPr id="2" name="Picture 1"/>
             <wp:cNvGraphicFramePr>
@@ -231,7 +234,9 @@
                     </a:prstGeom>
                     <a:noFill/>
                     <a:ln w="9525">
-                      <a:noFill/>
+                      <a:solidFill>
+                        <a:schemeClr val="accent1"/>
+                      </a:solidFill>
                       <a:miter lim="800000"/>
                       <a:headEnd/>
                       <a:tailEnd/>
@@ -319,7 +324,7 @@
               <wp:posOffset>-152400</wp:posOffset>
             </wp:positionV>
             <wp:extent cx="4573270" cy="4260215"/>
-            <wp:effectExtent l="19050" t="0" r="0" b="0"/>
+            <wp:effectExtent l="19050" t="19050" r="17780" b="26035"/>
             <wp:wrapTopAndBottom/>
             <wp:docPr id="6" name="Picture 4"/>
             <wp:cNvGraphicFramePr>
@@ -351,7 +356,9 @@
                     </a:prstGeom>
                     <a:noFill/>
                     <a:ln w="9525">
-                      <a:noFill/>
+                      <a:solidFill>
+                        <a:schemeClr val="accent1"/>
+                      </a:solidFill>
                       <a:miter lim="800000"/>
                       <a:headEnd/>
                       <a:tailEnd/>
@@ -448,6 +455,7 @@
         <w:pStyle w:val="ListBullet"/>
       </w:pPr>
       <w:r>
+        <w:lastRenderedPageBreak/>
         <w:t>C</w:t>
       </w:r>
       <w:r>
@@ -459,7 +467,6 @@
         <w:pStyle w:val="ListBullet"/>
       </w:pPr>
       <w:r>
-        <w:lastRenderedPageBreak/>
         <w:t>C</w:t>
       </w:r>
       <w:r>
@@ -579,7 +586,7 @@
               <wp:posOffset>1517015</wp:posOffset>
             </wp:positionV>
             <wp:extent cx="4656455" cy="2133600"/>
-            <wp:effectExtent l="19050" t="0" r="0" b="0"/>
+            <wp:effectExtent l="19050" t="19050" r="10795" b="19050"/>
             <wp:wrapTopAndBottom/>
             <wp:docPr id="3" name="Picture 1"/>
             <wp:cNvGraphicFramePr>
@@ -611,7 +618,9 @@
                     </a:prstGeom>
                     <a:noFill/>
                     <a:ln w="9525">
-                      <a:noFill/>
+                      <a:solidFill>
+                        <a:schemeClr val="accent1"/>
+                      </a:solidFill>
                       <a:miter lim="800000"/>
                       <a:headEnd/>
                       <a:tailEnd/>
@@ -730,6 +739,7 @@
         <w:rPr>
           <w:rStyle w:val="CodeinText"/>
         </w:rPr>
+        <w:lastRenderedPageBreak/>
         <w:t xml:space="preserve">    public class HomeController : Controller</w:t>
       </w:r>
       <w:r>
@@ -762,645 +772,791 @@
         <w:rPr>
           <w:rStyle w:val="CodeinText"/>
         </w:rPr>
+        <w:t xml:space="preserve">    {</w:t>
+      </w:r>
+      <w:r>
+        <w:rPr>
+          <w:rStyle w:val="CodeinText"/>
+        </w:rPr>
+        <w:tab/>
+      </w:r>
+      <w:r>
+        <w:rPr>
+          <w:rStyle w:val="CodeinText"/>
+        </w:rPr>
+        <w:tab/>
+      </w:r>
+      <w:r>
+        <w:rPr>
+          <w:rStyle w:val="CodeinText"/>
+        </w:rPr>
+        <w:tab/>
+      </w:r>
+      <w:r>
+        <w:rPr>
+          <w:rStyle w:val="CodeinText"/>
+        </w:rPr>
+        <w:tab/>
+      </w:r>
+      <w:r>
+        <w:rPr>
+          <w:rStyle w:val="CodeinText"/>
+        </w:rPr>
+        <w:tab/>
+      </w:r>
+      <w:r>
+        <w:rPr>
+          <w:rStyle w:val="CodeinText"/>
+        </w:rPr>
+        <w:tab/>
+      </w:r>
+      <w:r>
+        <w:rPr>
+          <w:rStyle w:val="CodeinText"/>
+        </w:rPr>
+        <w:tab/>
+      </w:r>
+      <w:r>
+        <w:rPr>
+          <w:rStyle w:val="CodeinText"/>
+        </w:rPr>
+        <w:tab/>
+        <w:t>|A</w:t>
+      </w:r>
+    </w:p>
+    <w:p>
+      <w:pPr>
+        <w:rPr>
+          <w:rStyle w:val="CodeinText"/>
+        </w:rPr>
+      </w:pPr>
+      <w:r>
+        <w:rPr>
+          <w:rStyle w:val="CodeinText"/>
+        </w:rPr>
+        <w:t xml:space="preserve">        public ActionResult Index()</w:t>
+      </w:r>
+      <w:r>
+        <w:rPr>
+          <w:rStyle w:val="CodeinText"/>
+        </w:rPr>
+        <w:tab/>
+      </w:r>
+      <w:r>
+        <w:rPr>
+          <w:rStyle w:val="CodeinText"/>
+        </w:rPr>
+        <w:tab/>
+      </w:r>
+      <w:r>
+        <w:rPr>
+          <w:rStyle w:val="CodeinText"/>
+        </w:rPr>
+        <w:tab/>
+        <w:t>|A</w:t>
+      </w:r>
+    </w:p>
+    <w:p>
+      <w:pPr>
+        <w:rPr>
+          <w:rStyle w:val="CodeinText"/>
+        </w:rPr>
+      </w:pPr>
+      <w:r>
+        <w:rPr>
+          <w:rStyle w:val="CodeinText"/>
+        </w:rPr>
+        <w:t xml:space="preserve">        {</w:t>
+      </w:r>
+      <w:r>
+        <w:rPr>
+          <w:rStyle w:val="CodeinText"/>
+        </w:rPr>
+        <w:tab/>
+      </w:r>
+      <w:r>
+        <w:rPr>
+          <w:rStyle w:val="CodeinText"/>
+        </w:rPr>
+        <w:tab/>
+      </w:r>
+      <w:r>
+        <w:rPr>
+          <w:rStyle w:val="CodeinText"/>
+        </w:rPr>
+        <w:tab/>
+      </w:r>
+      <w:r>
+        <w:rPr>
+          <w:rStyle w:val="CodeinText"/>
+        </w:rPr>
+        <w:tab/>
+      </w:r>
+      <w:r>
+        <w:rPr>
+          <w:rStyle w:val="CodeinText"/>
+        </w:rPr>
+        <w:tab/>
+      </w:r>
+      <w:r>
+        <w:rPr>
+          <w:rStyle w:val="CodeinText"/>
+        </w:rPr>
+        <w:tab/>
+      </w:r>
+      <w:r>
+        <w:rPr>
+          <w:rStyle w:val="CodeinText"/>
+        </w:rPr>
+        <w:tab/>
+        <w:t>|A</w:t>
+      </w:r>
+    </w:p>
+    <w:p>
+      <w:pPr>
+        <w:rPr>
+          <w:rStyle w:val="CodeinText"/>
+        </w:rPr>
+      </w:pPr>
+      <w:r>
+        <w:rPr>
+          <w:rStyle w:val="CodeinText"/>
+        </w:rPr>
+        <w:t xml:space="preserve">            return View();</w:t>
+      </w:r>
+      <w:r>
+        <w:rPr>
+          <w:rStyle w:val="CodeinText"/>
+        </w:rPr>
+        <w:tab/>
+      </w:r>
+      <w:r>
+        <w:rPr>
+          <w:rStyle w:val="CodeinText"/>
+        </w:rPr>
+        <w:tab/>
+      </w:r>
+      <w:r>
+        <w:rPr>
+          <w:rStyle w:val="CodeinText"/>
+        </w:rPr>
+        <w:tab/>
+      </w:r>
+      <w:r>
+        <w:rPr>
+          <w:rStyle w:val="CodeinText"/>
+        </w:rPr>
+        <w:tab/>
+      </w:r>
+      <w:r>
+        <w:rPr>
+          <w:rStyle w:val="CodeinText"/>
+        </w:rPr>
+        <w:tab/>
+        <w:t>|A</w:t>
+      </w:r>
+    </w:p>
+    <w:p>
+      <w:pPr>
+        <w:rPr>
+          <w:rStyle w:val="CodeinText"/>
+        </w:rPr>
+      </w:pPr>
+      <w:r>
+        <w:rPr>
+          <w:rStyle w:val="CodeinText"/>
+        </w:rPr>
+        <w:t xml:space="preserve">        }</w:t>
+      </w:r>
+      <w:r>
+        <w:rPr>
+          <w:rStyle w:val="CodeinText"/>
+        </w:rPr>
+        <w:tab/>
+      </w:r>
+      <w:r>
+        <w:rPr>
+          <w:rStyle w:val="CodeinText"/>
+        </w:rPr>
+        <w:tab/>
+      </w:r>
+      <w:r>
+        <w:rPr>
+          <w:rStyle w:val="CodeinText"/>
+        </w:rPr>
+        <w:tab/>
+      </w:r>
+      <w:r>
+        <w:rPr>
+          <w:rStyle w:val="CodeinText"/>
+        </w:rPr>
+        <w:tab/>
+      </w:r>
+      <w:r>
+        <w:rPr>
+          <w:rStyle w:val="CodeinText"/>
+        </w:rPr>
+        <w:tab/>
+      </w:r>
+      <w:r>
+        <w:rPr>
+          <w:rStyle w:val="CodeinText"/>
+        </w:rPr>
+        <w:tab/>
+      </w:r>
+      <w:r>
+        <w:rPr>
+          <w:rStyle w:val="CodeinText"/>
+        </w:rPr>
+        <w:tab/>
+        <w:t>|A</w:t>
+      </w:r>
+    </w:p>
+    <w:p>
+      <w:pPr>
+        <w:rPr>
+          <w:rStyle w:val="CodeinText"/>
+        </w:rPr>
+      </w:pPr>
+    </w:p>
+    <w:p>
+      <w:pPr>
+        <w:rPr>
+          <w:rStyle w:val="CodeinText"/>
+        </w:rPr>
+      </w:pPr>
+      <w:r>
+        <w:rPr>
+          <w:rStyle w:val="CodeinText"/>
+        </w:rPr>
+        <w:t xml:space="preserve">        [ChildActionOnly]</w:t>
+      </w:r>
+      <w:r>
+        <w:rPr>
+          <w:rStyle w:val="CodeinText"/>
+        </w:rPr>
+        <w:tab/>
+      </w:r>
+      <w:r>
+        <w:rPr>
+          <w:rStyle w:val="CodeinText"/>
+        </w:rPr>
+        <w:tab/>
+      </w:r>
+      <w:r>
+        <w:rPr>
+          <w:rStyle w:val="CodeinText"/>
+        </w:rPr>
+        <w:tab/>
+      </w:r>
+      <w:r>
+        <w:rPr>
+          <w:rStyle w:val="CodeinText"/>
+        </w:rPr>
+        <w:tab/>
+      </w:r>
+      <w:r>
+        <w:rPr>
+          <w:rStyle w:val="CodeinText"/>
+        </w:rPr>
+        <w:tab/>
+        <w:t>|B</w:t>
+      </w:r>
+    </w:p>
+    <w:p>
+      <w:pPr>
+        <w:rPr>
+          <w:rStyle w:val="CodeinText"/>
+        </w:rPr>
+      </w:pPr>
+      <w:r>
+        <w:rPr>
+          <w:rStyle w:val="CodeinText"/>
+        </w:rPr>
+        <w:t xml:space="preserve">        public ActionResult ChildAction()</w:t>
+      </w:r>
+      <w:r>
+        <w:rPr>
+          <w:rStyle w:val="CodeinText"/>
+        </w:rPr>
+        <w:tab/>
+      </w:r>
+      <w:r>
+        <w:rPr>
+          <w:rStyle w:val="CodeinText"/>
+        </w:rPr>
+        <w:tab/>
+        <w:t>|C</w:t>
+      </w:r>
+    </w:p>
+    <w:p>
+      <w:pPr>
+        <w:rPr>
+          <w:rStyle w:val="CodeinText"/>
+        </w:rPr>
+      </w:pPr>
+      <w:r>
+        <w:rPr>
+          <w:rStyle w:val="CodeinText"/>
+        </w:rPr>
+        <w:t xml:space="preserve">        {</w:t>
+      </w:r>
+      <w:r>
+        <w:rPr>
+          <w:rStyle w:val="CodeinText"/>
+        </w:rPr>
+        <w:tab/>
+      </w:r>
+      <w:r>
+        <w:rPr>
+          <w:rStyle w:val="CodeinText"/>
+        </w:rPr>
+        <w:tab/>
+      </w:r>
+      <w:r>
+        <w:rPr>
+          <w:rStyle w:val="CodeinText"/>
+        </w:rPr>
+        <w:tab/>
+      </w:r>
+      <w:r>
+        <w:rPr>
+          <w:rStyle w:val="CodeinText"/>
+        </w:rPr>
+        <w:tab/>
+      </w:r>
+      <w:r>
+        <w:rPr>
+          <w:rStyle w:val="CodeinText"/>
+        </w:rPr>
+        <w:tab/>
+      </w:r>
+      <w:r>
+        <w:rPr>
+          <w:rStyle w:val="CodeinText"/>
+        </w:rPr>
+        <w:tab/>
+      </w:r>
+      <w:r>
+        <w:rPr>
+          <w:rStyle w:val="CodeinText"/>
+        </w:rPr>
+        <w:tab/>
+        <w:t>|C</w:t>
+      </w:r>
+    </w:p>
+    <w:p>
+      <w:pPr>
+        <w:rPr>
+          <w:rStyle w:val="CodeinText"/>
+        </w:rPr>
+      </w:pPr>
+      <w:r>
+        <w:rPr>
+          <w:rStyle w:val="CodeinText"/>
+        </w:rPr>
+        <w:t xml:space="preserve">            return View();</w:t>
+      </w:r>
+      <w:r>
+        <w:rPr>
+          <w:rStyle w:val="CodeinText"/>
+        </w:rPr>
+        <w:tab/>
+      </w:r>
+      <w:r>
+        <w:rPr>
+          <w:rStyle w:val="CodeinText"/>
+        </w:rPr>
+        <w:tab/>
+      </w:r>
+      <w:r>
+        <w:rPr>
+          <w:rStyle w:val="CodeinText"/>
+        </w:rPr>
+        <w:tab/>
+      </w:r>
+      <w:r>
+        <w:rPr>
+          <w:rStyle w:val="CodeinText"/>
+        </w:rPr>
+        <w:tab/>
+      </w:r>
+      <w:r>
+        <w:rPr>
+          <w:rStyle w:val="CodeinText"/>
+        </w:rPr>
+        <w:tab/>
+        <w:t>|C</w:t>
+      </w:r>
+    </w:p>
+    <w:p>
+      <w:pPr>
+        <w:rPr>
+          <w:rStyle w:val="CodeinText"/>
+        </w:rPr>
+      </w:pPr>
+      <w:r>
+        <w:rPr>
+          <w:rStyle w:val="CodeinText"/>
+        </w:rPr>
+        <w:t xml:space="preserve">        }</w:t>
+      </w:r>
+      <w:r>
+        <w:rPr>
+          <w:rStyle w:val="CodeinText"/>
+        </w:rPr>
+        <w:tab/>
+      </w:r>
+      <w:r>
+        <w:rPr>
+          <w:rStyle w:val="CodeinText"/>
+        </w:rPr>
+        <w:tab/>
+      </w:r>
+      <w:r>
+        <w:rPr>
+          <w:rStyle w:val="CodeinText"/>
+        </w:rPr>
+        <w:tab/>
+      </w:r>
+      <w:r>
+        <w:rPr>
+          <w:rStyle w:val="CodeinText"/>
+        </w:rPr>
+        <w:tab/>
+      </w:r>
+      <w:r>
+        <w:rPr>
+          <w:rStyle w:val="CodeinText"/>
+        </w:rPr>
+        <w:tab/>
+      </w:r>
+      <w:r>
+        <w:rPr>
+          <w:rStyle w:val="CodeinText"/>
+        </w:rPr>
+        <w:tab/>
+      </w:r>
+      <w:r>
+        <w:rPr>
+          <w:rStyle w:val="CodeinText"/>
+        </w:rPr>
+        <w:tab/>
+        <w:t>|C</w:t>
+      </w:r>
+    </w:p>
+    <w:p>
+      <w:pPr>
+        <w:rPr>
+          <w:rStyle w:val="CodeinText"/>
+        </w:rPr>
+      </w:pPr>
+      <w:r>
+        <w:rPr>
+          <w:rStyle w:val="CodeinText"/>
+        </w:rPr>
+        <w:t xml:space="preserve">    }</w:t>
+      </w:r>
+    </w:p>
+    <w:p>
+      <w:pPr>
+        <w:pStyle w:val="Body"/>
+      </w:pPr>
+    </w:p>
+    <w:p>
+      <w:pPr>
+        <w:pStyle w:val="Body"/>
+      </w:pPr>
+      <w:r>
+        <w:t xml:space="preserve">A- The HomeController has the default Action called Index.  </w:t>
+      </w:r>
+    </w:p>
+    <w:p>
+      <w:pPr>
+        <w:pStyle w:val="Body"/>
+      </w:pPr>
+      <w:r>
+        <w:t>B- The Action Filter is applied.</w:t>
+      </w:r>
+    </w:p>
+    <w:p>
+      <w:pPr>
+        <w:pStyle w:val="Body"/>
+      </w:pPr>
+      <w:r>
+        <w:t>c- This Action is not protected from being called directly from the web.</w:t>
+      </w:r>
+    </w:p>
+    <w:p>
+      <w:pPr>
+        <w:pStyle w:val="Body"/>
+      </w:pPr>
+    </w:p>
+    <w:p>
+      <w:pPr>
+        <w:pStyle w:val="Body1"/>
+      </w:pPr>
+      <w:r>
+        <w:t>The code in listing 9.1 shows the ChildActionOnlyAttribute applied to the ChildAction method.  This attribute allows the method to be called from a RenderAction but not from a web bro</w:t>
+      </w:r>
+      <w:r>
+        <w:t>ws</w:t>
+      </w:r>
+      <w:r>
+        <w:t>er using a direct url to the Action.</w:t>
+      </w:r>
+    </w:p>
+    <w:p>
+      <w:pPr>
+        <w:pStyle w:val="CodeListingCaption"/>
+      </w:pPr>
+      <w:r>
+        <w:t>Listing 9.2 Calling a ChildAction from a View</w:t>
+      </w:r>
+      <w:r>
+        <w:t xml:space="preserve">    </w:t>
+      </w:r>
+    </w:p>
+    <w:p>
+      <w:pPr>
+        <w:pStyle w:val="Body"/>
+        <w:rPr>
+          <w:rStyle w:val="CodeinText"/>
+          <w:highlight w:val="yellow"/>
+        </w:rPr>
+      </w:pPr>
+      <w:r>
+        <w:rPr>
+          <w:rStyle w:val="CodeinText"/>
+          <w:highlight w:val="yellow"/>
+        </w:rPr>
+        <w:t>&lt;%</w:t>
+      </w:r>
+      <w:r>
+        <w:rPr>
+          <w:rStyle w:val="CodeinText"/>
+        </w:rPr>
+        <w:t xml:space="preserve">Html.RenderAction("ChildAction"); </w:t>
+      </w:r>
+      <w:r>
+        <w:rPr>
+          <w:rStyle w:val="CodeinText"/>
+          <w:highlight w:val="yellow"/>
+        </w:rPr>
+        <w:t>%&gt;</w:t>
+      </w:r>
+      <w:r>
+        <w:rPr>
+          <w:rStyle w:val="CodeinText"/>
+          <w:highlight w:val="yellow"/>
+        </w:rPr>
+        <w:t xml:space="preserve"> </w:t>
+      </w:r>
+      <w:r>
+        <w:rPr>
+          <w:rStyle w:val="CodeinText"/>
+          <w:highlight w:val="yellow"/>
+        </w:rPr>
+        <w:tab/>
+      </w:r>
+      <w:r>
+        <w:rPr>
+          <w:rStyle w:val="CodeinText"/>
+          <w:highlight w:val="yellow"/>
+        </w:rPr>
+        <w:tab/>
+      </w:r>
+      <w:r>
+        <w:rPr>
+          <w:rStyle w:val="CodeinText"/>
+          <w:highlight w:val="yellow"/>
+        </w:rPr>
+        <w:tab/>
+      </w:r>
+      <w:r>
+        <w:rPr>
+          <w:rStyle w:val="CodeinText"/>
+          <w:highlight w:val="yellow"/>
+        </w:rPr>
+        <w:t>|A</w:t>
+      </w:r>
+      <w:r>
+        <w:rPr>
+          <w:rStyle w:val="CodeinText"/>
+          <w:highlight w:val="yellow"/>
+        </w:rPr>
+        <w:tab/>
+      </w:r>
+    </w:p>
+    <w:p>
+      <w:pPr>
+        <w:pStyle w:val="Body"/>
+      </w:pPr>
+    </w:p>
+    <w:p>
+      <w:pPr>
+        <w:pStyle w:val="Body"/>
+      </w:pPr>
+      <w:r>
+        <w:t xml:space="preserve">A - </w:t>
+      </w:r>
+      <w:r>
+        <w:t xml:space="preserve"> The execution of RenderAction method from within a View page.</w:t>
+      </w:r>
+    </w:p>
+    <w:p>
+      <w:pPr>
+        <w:pStyle w:val="SidebarHead"/>
+      </w:pPr>
+      <w:r>
+        <w:t>How is code in the action filter called?</w:t>
+      </w:r>
+    </w:p>
+    <w:p>
+      <w:pPr>
+        <w:pStyle w:val="Sidebar"/>
+      </w:pPr>
+      <w:r>
+        <w:t xml:space="preserve">It may seem strange that the behavior defined in the attribute is called when the action is invoked. At runtime the method is not called directly; it is passed to the </w:t>
+      </w:r>
+      <w:r>
+        <w:rPr>
+          <w:rStyle w:val="CodeinText"/>
+        </w:rPr>
+        <w:t>ControllerActionInvoker</w:t>
+      </w:r>
+      <w:r>
+        <w:rPr>
+          <w:rStyle w:val="CodeinText"/>
+        </w:rPr>
+        <w:fldChar w:fldCharType="begin"/>
+      </w:r>
+      <w:r>
+        <w:instrText xml:space="preserve"> XE "</w:instrText>
+      </w:r>
+      <w:r>
+        <w:rPr>
+          <w:rStyle w:val="CodeinText"/>
+        </w:rPr>
+        <w:instrText>ControllerActionInvoker</w:instrText>
+      </w:r>
+      <w:r>
+        <w:instrText xml:space="preserve">" </w:instrText>
+      </w:r>
+      <w:r>
+        <w:rPr>
+          <w:rStyle w:val="CodeinText"/>
+        </w:rPr>
+        <w:fldChar w:fldCharType="end"/>
+      </w:r>
+      <w:r>
+        <w:t xml:space="preserve">, which reads the action filters that are present on the controller and action. This is a nice extension point in the framework, as you are allowed to substitute your own </w:t>
+      </w:r>
+      <w:r>
+        <w:rPr>
+          <w:rStyle w:val="CodeinText"/>
+        </w:rPr>
+        <w:t>IActionInvoker</w:t>
+      </w:r>
+      <w:r>
+        <w:rPr>
+          <w:rStyle w:val="CodeinText"/>
+        </w:rPr>
+        <w:fldChar w:fldCharType="begin"/>
+      </w:r>
+      <w:r>
+        <w:instrText xml:space="preserve"> XE "</w:instrText>
+      </w:r>
+      <w:r>
+        <w:rPr>
+          <w:rStyle w:val="CodeinText"/>
+        </w:rPr>
+        <w:instrText>IActionInvoker</w:instrText>
+      </w:r>
+      <w:r>
+        <w:instrText xml:space="preserve">" </w:instrText>
+      </w:r>
+      <w:r>
+        <w:rPr>
+          <w:rStyle w:val="CodeinText"/>
+        </w:rPr>
+        <w:fldChar w:fldCharType="end"/>
+      </w:r>
+      <w:r>
+        <w:t xml:space="preserve"> if you want to customize the semantics.</w:t>
+      </w:r>
+    </w:p>
+    <w:p>
+      <w:pPr>
+        <w:pStyle w:val="Sidebar"/>
+      </w:pPr>
+      <w:r>
+        <w:t>During unit tests, you will be calling action methods directly</w:t>
+      </w:r>
+      <w:r>
+        <w:fldChar w:fldCharType="begin"/>
+      </w:r>
+      <w:r>
+        <w:instrText xml:space="preserve"> XE "unit testing:calling action methods directly" </w:instrText>
+      </w:r>
+      <w:r>
+        <w:fldChar w:fldCharType="end"/>
+      </w:r>
+      <w:r>
+        <w:t xml:space="preserve">. None of the behavior defined in the action filters will be executed. Thus, you should treat your tests as if the action filters </w:t>
+      </w:r>
+      <w:r>
+        <w:rPr>
+          <w:rStyle w:val="Italics"/>
+        </w:rPr>
+        <w:t>were</w:t>
+      </w:r>
+      <w:r>
+        <w:t xml:space="preserve"> executed (for example, load any data into </w:t>
+      </w:r>
+      <w:r>
+        <w:rPr>
+          <w:rStyle w:val="CodeinText"/>
+        </w:rPr>
+        <w:t>ViewData</w:t>
+      </w:r>
+      <w:r>
+        <w:t xml:space="preserve"> that would have been loaded by an action filter). For things like </w:t>
+      </w:r>
+      <w:r>
+        <w:rPr>
+          <w:rStyle w:val="CodeinText"/>
+        </w:rPr>
+        <w:t>[Authorize]</w:t>
+      </w:r>
+      <w:r>
+        <w:t xml:space="preserve"> or </w:t>
+      </w:r>
+      <w:r>
+        <w:rPr>
+          <w:rStyle w:val="CodeinText"/>
+        </w:rPr>
+        <w:t>[AcceptVerbs(HttpVerbs.POST)]</w:t>
+      </w:r>
+      <w:r>
+        <w:t xml:space="preserve"> you can easily test the existence of the attribute with reflection. Here is a class that can help you simplify the reflection code required to get attributes.</w:t>
+      </w:r>
+    </w:p>
+    <w:p>
+      <w:pPr>
+        <w:pStyle w:val="Sidebar"/>
+      </w:pPr>
+      <w:r>
+        <w:t>public static class ReflectionExtensions</w:t>
+      </w:r>
+    </w:p>
+    <w:p>
+      <w:pPr>
+        <w:pStyle w:val="Sidebar"/>
+      </w:pPr>
+      <w:r>
         <w:lastRenderedPageBreak/>
-        <w:t xml:space="preserve">    {</w:t>
-      </w:r>
-      <w:r>
-        <w:rPr>
-          <w:rStyle w:val="CodeinText"/>
-        </w:rPr>
-        <w:tab/>
-      </w:r>
-      <w:r>
-        <w:rPr>
-          <w:rStyle w:val="CodeinText"/>
-        </w:rPr>
-        <w:tab/>
-      </w:r>
-      <w:r>
-        <w:rPr>
-          <w:rStyle w:val="CodeinText"/>
-        </w:rPr>
-        <w:tab/>
-      </w:r>
-      <w:r>
-        <w:rPr>
-          <w:rStyle w:val="CodeinText"/>
-        </w:rPr>
-        <w:tab/>
-      </w:r>
-      <w:r>
-        <w:rPr>
-          <w:rStyle w:val="CodeinText"/>
-        </w:rPr>
-        <w:tab/>
-      </w:r>
-      <w:r>
-        <w:rPr>
-          <w:rStyle w:val="CodeinText"/>
-        </w:rPr>
-        <w:tab/>
-      </w:r>
-      <w:r>
-        <w:rPr>
-          <w:rStyle w:val="CodeinText"/>
-        </w:rPr>
-        <w:tab/>
-      </w:r>
-      <w:r>
-        <w:rPr>
-          <w:rStyle w:val="CodeinText"/>
-        </w:rPr>
-        <w:tab/>
-        <w:t>|A</w:t>
-      </w:r>
-    </w:p>
-    <w:p>
-      <w:pPr>
-        <w:rPr>
-          <w:rStyle w:val="CodeinText"/>
-        </w:rPr>
-      </w:pPr>
-      <w:r>
-        <w:rPr>
-          <w:rStyle w:val="CodeinText"/>
-        </w:rPr>
-        <w:t xml:space="preserve">        public ActionResult Index()</w:t>
-      </w:r>
-      <w:r>
-        <w:rPr>
-          <w:rStyle w:val="CodeinText"/>
-        </w:rPr>
-        <w:tab/>
-      </w:r>
-      <w:r>
-        <w:rPr>
-          <w:rStyle w:val="CodeinText"/>
-        </w:rPr>
-        <w:tab/>
-      </w:r>
-      <w:r>
-        <w:rPr>
-          <w:rStyle w:val="CodeinText"/>
-        </w:rPr>
-        <w:tab/>
-        <w:t>|A</w:t>
-      </w:r>
-    </w:p>
-    <w:p>
-      <w:pPr>
-        <w:rPr>
-          <w:rStyle w:val="CodeinText"/>
-        </w:rPr>
-      </w:pPr>
-      <w:r>
-        <w:rPr>
-          <w:rStyle w:val="CodeinText"/>
-        </w:rPr>
-        <w:t xml:space="preserve">        {</w:t>
-      </w:r>
-      <w:r>
-        <w:rPr>
-          <w:rStyle w:val="CodeinText"/>
-        </w:rPr>
-        <w:tab/>
-      </w:r>
-      <w:r>
-        <w:rPr>
-          <w:rStyle w:val="CodeinText"/>
-        </w:rPr>
-        <w:tab/>
-      </w:r>
-      <w:r>
-        <w:rPr>
-          <w:rStyle w:val="CodeinText"/>
-        </w:rPr>
-        <w:tab/>
-      </w:r>
-      <w:r>
-        <w:rPr>
-          <w:rStyle w:val="CodeinText"/>
-        </w:rPr>
-        <w:tab/>
-      </w:r>
-      <w:r>
-        <w:rPr>
-          <w:rStyle w:val="CodeinText"/>
-        </w:rPr>
-        <w:tab/>
-      </w:r>
-      <w:r>
-        <w:rPr>
-          <w:rStyle w:val="CodeinText"/>
-        </w:rPr>
-        <w:tab/>
-      </w:r>
-      <w:r>
-        <w:rPr>
-          <w:rStyle w:val="CodeinText"/>
-        </w:rPr>
-        <w:tab/>
-        <w:t>|A</w:t>
-      </w:r>
-    </w:p>
-    <w:p>
-      <w:pPr>
-        <w:rPr>
-          <w:rStyle w:val="CodeinText"/>
-        </w:rPr>
-      </w:pPr>
-      <w:r>
-        <w:rPr>
-          <w:rStyle w:val="CodeinText"/>
-        </w:rPr>
-        <w:t xml:space="preserve">            return View();</w:t>
-      </w:r>
-      <w:r>
-        <w:rPr>
-          <w:rStyle w:val="CodeinText"/>
-        </w:rPr>
-        <w:tab/>
-      </w:r>
-      <w:r>
-        <w:rPr>
-          <w:rStyle w:val="CodeinText"/>
-        </w:rPr>
-        <w:tab/>
-      </w:r>
-      <w:r>
-        <w:rPr>
-          <w:rStyle w:val="CodeinText"/>
-        </w:rPr>
-        <w:tab/>
-      </w:r>
-      <w:r>
-        <w:rPr>
-          <w:rStyle w:val="CodeinText"/>
-        </w:rPr>
-        <w:tab/>
-      </w:r>
-      <w:r>
-        <w:rPr>
-          <w:rStyle w:val="CodeinText"/>
-        </w:rPr>
-        <w:tab/>
-        <w:t>|A</w:t>
-      </w:r>
-    </w:p>
-    <w:p>
-      <w:pPr>
-        <w:rPr>
-          <w:rStyle w:val="CodeinText"/>
-        </w:rPr>
-      </w:pPr>
-      <w:r>
-        <w:rPr>
-          <w:rStyle w:val="CodeinText"/>
-        </w:rPr>
-        <w:t xml:space="preserve">        }</w:t>
-      </w:r>
-      <w:r>
-        <w:rPr>
-          <w:rStyle w:val="CodeinText"/>
-        </w:rPr>
-        <w:tab/>
-      </w:r>
-      <w:r>
-        <w:rPr>
-          <w:rStyle w:val="CodeinText"/>
-        </w:rPr>
-        <w:tab/>
-      </w:r>
-      <w:r>
-        <w:rPr>
-          <w:rStyle w:val="CodeinText"/>
-        </w:rPr>
-        <w:tab/>
-      </w:r>
-      <w:r>
-        <w:rPr>
-          <w:rStyle w:val="CodeinText"/>
-        </w:rPr>
-        <w:tab/>
-      </w:r>
-      <w:r>
-        <w:rPr>
-          <w:rStyle w:val="CodeinText"/>
-        </w:rPr>
-        <w:tab/>
-      </w:r>
-      <w:r>
-        <w:rPr>
-          <w:rStyle w:val="CodeinText"/>
-        </w:rPr>
-        <w:tab/>
-      </w:r>
-      <w:r>
-        <w:rPr>
-          <w:rStyle w:val="CodeinText"/>
-        </w:rPr>
-        <w:tab/>
-        <w:t>|A</w:t>
-      </w:r>
-    </w:p>
-    <w:p>
-      <w:pPr>
-        <w:rPr>
-          <w:rStyle w:val="CodeinText"/>
-        </w:rPr>
-      </w:pPr>
-    </w:p>
-    <w:p>
-      <w:pPr>
-        <w:rPr>
-          <w:rStyle w:val="CodeinText"/>
-        </w:rPr>
-      </w:pPr>
-      <w:r>
-        <w:rPr>
-          <w:rStyle w:val="CodeinText"/>
-        </w:rPr>
-        <w:t xml:space="preserve">        [ChildActionOnly]</w:t>
-      </w:r>
-      <w:r>
-        <w:rPr>
-          <w:rStyle w:val="CodeinText"/>
-        </w:rPr>
-        <w:tab/>
-      </w:r>
-      <w:r>
-        <w:rPr>
-          <w:rStyle w:val="CodeinText"/>
-        </w:rPr>
-        <w:tab/>
-      </w:r>
-      <w:r>
-        <w:rPr>
-          <w:rStyle w:val="CodeinText"/>
-        </w:rPr>
-        <w:tab/>
-      </w:r>
-      <w:r>
-        <w:rPr>
-          <w:rStyle w:val="CodeinText"/>
-        </w:rPr>
-        <w:tab/>
-      </w:r>
-      <w:r>
-        <w:rPr>
-          <w:rStyle w:val="CodeinText"/>
-        </w:rPr>
-        <w:tab/>
-        <w:t>|B</w:t>
-      </w:r>
-    </w:p>
-    <w:p>
-      <w:pPr>
-        <w:rPr>
-          <w:rStyle w:val="CodeinText"/>
-        </w:rPr>
-      </w:pPr>
-      <w:r>
-        <w:rPr>
-          <w:rStyle w:val="CodeinText"/>
-        </w:rPr>
-        <w:t xml:space="preserve">        public ActionResult ChildAction()</w:t>
-      </w:r>
-      <w:r>
-        <w:rPr>
-          <w:rStyle w:val="CodeinText"/>
-        </w:rPr>
-        <w:tab/>
-      </w:r>
-      <w:r>
-        <w:rPr>
-          <w:rStyle w:val="CodeinText"/>
-        </w:rPr>
-        <w:tab/>
-        <w:t>|C</w:t>
-      </w:r>
-    </w:p>
-    <w:p>
-      <w:pPr>
-        <w:rPr>
-          <w:rStyle w:val="CodeinText"/>
-        </w:rPr>
-      </w:pPr>
-      <w:r>
-        <w:rPr>
-          <w:rStyle w:val="CodeinText"/>
-        </w:rPr>
-        <w:t xml:space="preserve">        {</w:t>
-      </w:r>
-      <w:r>
-        <w:rPr>
-          <w:rStyle w:val="CodeinText"/>
-        </w:rPr>
-        <w:tab/>
-      </w:r>
-      <w:r>
-        <w:rPr>
-          <w:rStyle w:val="CodeinText"/>
-        </w:rPr>
-        <w:tab/>
-      </w:r>
-      <w:r>
-        <w:rPr>
-          <w:rStyle w:val="CodeinText"/>
-        </w:rPr>
-        <w:tab/>
-      </w:r>
-      <w:r>
-        <w:rPr>
-          <w:rStyle w:val="CodeinText"/>
-        </w:rPr>
-        <w:tab/>
-      </w:r>
-      <w:r>
-        <w:rPr>
-          <w:rStyle w:val="CodeinText"/>
-        </w:rPr>
-        <w:tab/>
-      </w:r>
-      <w:r>
-        <w:rPr>
-          <w:rStyle w:val="CodeinText"/>
-        </w:rPr>
-        <w:tab/>
-      </w:r>
-      <w:r>
-        <w:rPr>
-          <w:rStyle w:val="CodeinText"/>
-        </w:rPr>
-        <w:tab/>
-        <w:t>|C</w:t>
-      </w:r>
-    </w:p>
-    <w:p>
-      <w:pPr>
-        <w:rPr>
-          <w:rStyle w:val="CodeinText"/>
-        </w:rPr>
-      </w:pPr>
-      <w:r>
-        <w:rPr>
-          <w:rStyle w:val="CodeinText"/>
-        </w:rPr>
-        <w:t xml:space="preserve">            return View();</w:t>
-      </w:r>
-      <w:r>
-        <w:rPr>
-          <w:rStyle w:val="CodeinText"/>
-        </w:rPr>
-        <w:tab/>
-      </w:r>
-      <w:r>
-        <w:rPr>
-          <w:rStyle w:val="CodeinText"/>
-        </w:rPr>
-        <w:tab/>
-      </w:r>
-      <w:r>
-        <w:rPr>
-          <w:rStyle w:val="CodeinText"/>
-        </w:rPr>
-        <w:tab/>
-      </w:r>
-      <w:r>
-        <w:rPr>
-          <w:rStyle w:val="CodeinText"/>
-        </w:rPr>
-        <w:tab/>
-      </w:r>
-      <w:r>
-        <w:rPr>
-          <w:rStyle w:val="CodeinText"/>
-        </w:rPr>
-        <w:tab/>
-        <w:t>|C</w:t>
-      </w:r>
-    </w:p>
-    <w:p>
-      <w:pPr>
-        <w:rPr>
-          <w:rStyle w:val="CodeinText"/>
-        </w:rPr>
-      </w:pPr>
-      <w:r>
-        <w:rPr>
-          <w:rStyle w:val="CodeinText"/>
-        </w:rPr>
-        <w:t xml:space="preserve">        }</w:t>
-      </w:r>
-      <w:r>
-        <w:rPr>
-          <w:rStyle w:val="CodeinText"/>
-        </w:rPr>
-        <w:tab/>
-      </w:r>
-      <w:r>
-        <w:rPr>
-          <w:rStyle w:val="CodeinText"/>
-        </w:rPr>
-        <w:tab/>
-      </w:r>
-      <w:r>
-        <w:rPr>
-          <w:rStyle w:val="CodeinText"/>
-        </w:rPr>
-        <w:tab/>
-      </w:r>
-      <w:r>
-        <w:rPr>
-          <w:rStyle w:val="CodeinText"/>
-        </w:rPr>
-        <w:tab/>
-      </w:r>
-      <w:r>
-        <w:rPr>
-          <w:rStyle w:val="CodeinText"/>
-        </w:rPr>
-        <w:tab/>
-      </w:r>
-      <w:r>
-        <w:rPr>
-          <w:rStyle w:val="CodeinText"/>
-        </w:rPr>
-        <w:tab/>
-      </w:r>
-      <w:r>
-        <w:rPr>
-          <w:rStyle w:val="CodeinText"/>
-        </w:rPr>
-        <w:tab/>
-        <w:t>|C</w:t>
-      </w:r>
-    </w:p>
-    <w:p>
-      <w:pPr>
-        <w:rPr>
-          <w:rStyle w:val="CodeinText"/>
-        </w:rPr>
-      </w:pPr>
-      <w:r>
-        <w:rPr>
-          <w:rStyle w:val="CodeinText"/>
-        </w:rPr>
-        <w:t xml:space="preserve">    }</w:t>
-      </w:r>
-    </w:p>
-    <w:p>
-      <w:pPr>
-        <w:pStyle w:val="Body"/>
-      </w:pPr>
-    </w:p>
-    <w:p>
-      <w:pPr>
-        <w:pStyle w:val="Body"/>
-      </w:pPr>
-      <w:r>
-        <w:t xml:space="preserve">A- The HomeController has the default Action called Index.  </w:t>
-      </w:r>
-    </w:p>
-    <w:p>
-      <w:pPr>
-        <w:pStyle w:val="Body"/>
-      </w:pPr>
-      <w:r>
-        <w:t>B- The Action Filter is applied.</w:t>
-      </w:r>
-    </w:p>
-    <w:p>
-      <w:pPr>
-        <w:pStyle w:val="Body"/>
-      </w:pPr>
-      <w:r>
-        <w:t>c- This Action is not protected from being called directly from the web.</w:t>
-      </w:r>
-    </w:p>
-    <w:p>
-      <w:pPr>
-        <w:pStyle w:val="Body"/>
-      </w:pPr>
-    </w:p>
-    <w:p>
-      <w:pPr>
-        <w:pStyle w:val="Body1"/>
-      </w:pPr>
-      <w:r>
-        <w:t>The code in listing 9.1 shows the ChildActionOnlyAttribute applied to the ChildAction method.  This attribute allows the method to be called from a RenderAction but not from a web bro</w:t>
-      </w:r>
-      <w:r>
-        <w:t>ws</w:t>
-      </w:r>
-      <w:r>
-        <w:t>er using a direct url to the Action.</w:t>
-      </w:r>
-    </w:p>
-    <w:p>
-      <w:pPr>
-        <w:pStyle w:val="CodeListingCaption"/>
-      </w:pPr>
-      <w:r>
-        <w:t>Listing 9.2 Calling a ChildAction from a View</w:t>
-      </w:r>
-      <w:r>
-        <w:t xml:space="preserve">    </w:t>
-      </w:r>
-    </w:p>
-    <w:p>
-      <w:pPr>
-        <w:pStyle w:val="Body"/>
-        <w:rPr>
-          <w:rStyle w:val="CodeinText"/>
-          <w:highlight w:val="yellow"/>
-        </w:rPr>
-      </w:pPr>
-      <w:r>
-        <w:rPr>
-          <w:rStyle w:val="CodeinText"/>
-          <w:highlight w:val="yellow"/>
-        </w:rPr>
-        <w:t>&lt;%</w:t>
-      </w:r>
-      <w:r>
-        <w:rPr>
-          <w:rStyle w:val="CodeinText"/>
-        </w:rPr>
-        <w:t xml:space="preserve">Html.RenderAction("ChildAction"); </w:t>
-      </w:r>
-      <w:r>
-        <w:rPr>
-          <w:rStyle w:val="CodeinText"/>
-          <w:highlight w:val="yellow"/>
-        </w:rPr>
-        <w:t>%&gt;</w:t>
-      </w:r>
-      <w:r>
-        <w:rPr>
-          <w:rStyle w:val="CodeinText"/>
-          <w:highlight w:val="yellow"/>
-        </w:rPr>
-        <w:t xml:space="preserve"> </w:t>
-      </w:r>
-      <w:r>
-        <w:rPr>
-          <w:rStyle w:val="CodeinText"/>
-          <w:highlight w:val="yellow"/>
-        </w:rPr>
-        <w:tab/>
-      </w:r>
-      <w:r>
-        <w:rPr>
-          <w:rStyle w:val="CodeinText"/>
-          <w:highlight w:val="yellow"/>
-        </w:rPr>
-        <w:tab/>
-      </w:r>
-      <w:r>
-        <w:rPr>
-          <w:rStyle w:val="CodeinText"/>
-          <w:highlight w:val="yellow"/>
-        </w:rPr>
-        <w:tab/>
-      </w:r>
-      <w:r>
-        <w:rPr>
-          <w:rStyle w:val="CodeinText"/>
-          <w:highlight w:val="yellow"/>
-        </w:rPr>
-        <w:t>|A</w:t>
-      </w:r>
-      <w:r>
-        <w:rPr>
-          <w:rStyle w:val="CodeinText"/>
-          <w:highlight w:val="yellow"/>
-        </w:rPr>
-        <w:tab/>
-      </w:r>
-    </w:p>
-    <w:p>
-      <w:pPr>
-        <w:pStyle w:val="Body"/>
-      </w:pPr>
-    </w:p>
-    <w:p>
-      <w:pPr>
-        <w:pStyle w:val="Body"/>
-      </w:pPr>
-      <w:r>
-        <w:t xml:space="preserve">A - </w:t>
-      </w:r>
-      <w:r>
-        <w:t xml:space="preserve"> The execution of RenderAction method from within a View page.</w:t>
-      </w:r>
-    </w:p>
-    <w:p>
-      <w:pPr>
-        <w:pStyle w:val="SidebarHead"/>
-      </w:pPr>
-      <w:r>
-        <w:t>How is code in the action filter called?</w:t>
+        <w:t>{</w:t>
       </w:r>
     </w:p>
     <w:p>
@@ -1408,153 +1564,6 @@
         <w:pStyle w:val="Sidebar"/>
       </w:pPr>
       <w:r>
-        <w:t xml:space="preserve">It may seem strange that the behavior defined in the attribute is called when the action is invoked. At runtime the method is not called directly; it is passed to the </w:t>
-      </w:r>
-      <w:r>
-        <w:rPr>
-          <w:rStyle w:val="CodeinText"/>
-        </w:rPr>
-        <w:t>ControllerActionInvoker</w:t>
-      </w:r>
-      <w:r>
-        <w:rPr>
-          <w:rStyle w:val="CodeinText"/>
-        </w:rPr>
-        <w:fldChar w:fldCharType="begin"/>
-      </w:r>
-      <w:r>
-        <w:instrText xml:space="preserve"> XE "</w:instrText>
-      </w:r>
-      <w:r>
-        <w:rPr>
-          <w:rStyle w:val="CodeinText"/>
-        </w:rPr>
-        <w:instrText>ControllerActionInvoker</w:instrText>
-      </w:r>
-      <w:r>
-        <w:instrText xml:space="preserve">" </w:instrText>
-      </w:r>
-      <w:r>
-        <w:rPr>
-          <w:rStyle w:val="CodeinText"/>
-        </w:rPr>
-        <w:fldChar w:fldCharType="end"/>
-      </w:r>
-      <w:r>
-        <w:t xml:space="preserve">, which reads the action filters that are present on the controller and action. This is a nice extension point in the framework, as you are allowed to substitute your own </w:t>
-      </w:r>
-      <w:r>
-        <w:rPr>
-          <w:rStyle w:val="CodeinText"/>
-        </w:rPr>
-        <w:t>IActionInvoker</w:t>
-      </w:r>
-      <w:r>
-        <w:rPr>
-          <w:rStyle w:val="CodeinText"/>
-        </w:rPr>
-        <w:fldChar w:fldCharType="begin"/>
-      </w:r>
-      <w:r>
-        <w:instrText xml:space="preserve"> XE "</w:instrText>
-      </w:r>
-      <w:r>
-        <w:rPr>
-          <w:rStyle w:val="CodeinText"/>
-        </w:rPr>
-        <w:instrText>IActionInvoker</w:instrText>
-      </w:r>
-      <w:r>
-        <w:instrText xml:space="preserve">" </w:instrText>
-      </w:r>
-      <w:r>
-        <w:rPr>
-          <w:rStyle w:val="CodeinText"/>
-        </w:rPr>
-        <w:fldChar w:fldCharType="end"/>
-      </w:r>
-      <w:r>
-        <w:t xml:space="preserve"> if you want to customize the semantics.</w:t>
-      </w:r>
-    </w:p>
-    <w:p>
-      <w:pPr>
-        <w:pStyle w:val="Sidebar"/>
-      </w:pPr>
-      <w:r>
-        <w:t>During unit tests, you will be calling action methods directly</w:t>
-      </w:r>
-      <w:r>
-        <w:fldChar w:fldCharType="begin"/>
-      </w:r>
-      <w:r>
-        <w:instrText xml:space="preserve"> XE "unit testing:calling action methods directly" </w:instrText>
-      </w:r>
-      <w:r>
-        <w:fldChar w:fldCharType="end"/>
-      </w:r>
-      <w:r>
-        <w:t xml:space="preserve">. None of the behavior defined in the action filters will be executed. Thus, you should treat your tests as if the action filters </w:t>
-      </w:r>
-      <w:r>
-        <w:rPr>
-          <w:rStyle w:val="Italics"/>
-        </w:rPr>
-        <w:t>were</w:t>
-      </w:r>
-      <w:r>
-        <w:t xml:space="preserve"> executed (for example, load any data into </w:t>
-      </w:r>
-      <w:r>
-        <w:rPr>
-          <w:rStyle w:val="CodeinText"/>
-        </w:rPr>
-        <w:t>ViewData</w:t>
-      </w:r>
-      <w:r>
-        <w:t xml:space="preserve"> that would have been loaded by an action filter). For things like </w:t>
-      </w:r>
-      <w:r>
-        <w:rPr>
-          <w:rStyle w:val="CodeinText"/>
-        </w:rPr>
-        <w:t>[Authorize]</w:t>
-      </w:r>
-      <w:r>
-        <w:t xml:space="preserve"> or </w:t>
-      </w:r>
-      <w:r>
-        <w:rPr>
-          <w:rStyle w:val="CodeinText"/>
-        </w:rPr>
-        <w:t>[AcceptVerbs(HttpVerbs.POST)]</w:t>
-      </w:r>
-      <w:r>
-        <w:t xml:space="preserve"> you can easily test the existence of the attribute with reflection. Here is a class that can help you simplify the reflection code required to get attributes.</w:t>
-      </w:r>
-    </w:p>
-    <w:p>
-      <w:pPr>
-        <w:pStyle w:val="Sidebar"/>
-      </w:pPr>
-      <w:r>
-        <w:t>public static class ReflectionExtensions</w:t>
-      </w:r>
-    </w:p>
-    <w:p>
-      <w:pPr>
-        <w:pStyle w:val="Sidebar"/>
-      </w:pPr>
-      <w:r>
-        <w:t>{</w:t>
-      </w:r>
-    </w:p>
-    <w:p>
-      <w:pPr>
-        <w:pStyle w:val="Sidebar"/>
-      </w:pPr>
-      <w:r>
-        <w:lastRenderedPageBreak/>
         <w:t xml:space="preserve">    public static TAttribute GetAttribute&lt;TAttribute&gt;(</w:t>
       </w:r>
     </w:p>
@@ -1759,7 +1768,11 @@
         <w:t>fulfill</w:t>
       </w:r>
       <w:r>
-        <w:t xml:space="preserve"> a route that differs only by the Http Verb that is sent to the webserver. A concrete example of this is to have two Action methods named Edit. One has the HttpGetAttribute applied, this action would render an edit form to the browser.  The overload for this Edit method would have the HttpPostAttribute applied to it and it would take a view model as a parameter.  By doing this the code in the view form is simplified because the form from the first Action is posted to the same u</w:t>
+        <w:t xml:space="preserve"> a route that differs only by the Http Verb that is sent to the webserver. A concrete example of this is to have two Action methods named Edit. One has the HttpGetAttribute applied, this action would render an edit form to the browser.  The overload for this Edit method would have the HttpPostAttribute applied to it and it would take a view model as a parameter.  By doing this the code in the view form is </w:t>
+      </w:r>
+      <w:r>
+        <w:lastRenderedPageBreak/>
+        <w:t>simplified because the form from the first Action is posted to the same u</w:t>
       </w:r>
       <w:r>
         <w:t>rl. It only differs by the Http</w:t>
@@ -2067,6 +2080,7 @@
         <w:pStyle w:val="Code"/>
       </w:pPr>
       <w:r>
+        <w:lastRenderedPageBreak/>
         <w:t xml:space="preserve">     {</w:t>
       </w:r>
       <w:r>
@@ -2175,24 +2189,647 @@
         <w:pStyle w:val="Code"/>
       </w:pPr>
       <w:r>
+        <w:tab/>
+      </w:r>
+      <w:r>
+        <w:t>public override void ExecuteResult(ControllerContext context)</w:t>
+      </w:r>
+      <w:r>
+        <w:tab/>
+        <w:t>|C</w:t>
+      </w:r>
+    </w:p>
+    <w:p>
+      <w:pPr>
+        <w:pStyle w:val="Code"/>
+      </w:pPr>
+      <w:r>
+        <w:tab/>
+      </w:r>
+      <w:r>
+        <w:t>{</w:t>
+      </w:r>
+    </w:p>
+    <w:p>
+      <w:pPr>
+        <w:pStyle w:val="Code"/>
+      </w:pPr>
+      <w:r>
+        <w:tab/>
+      </w:r>
+      <w:r>
+        <w:t xml:space="preserve">    </w:t>
+      </w:r>
+      <w:r>
+        <w:t>byte[] data = new CsvFileCreator().AsBytes(ModelListing);</w:t>
+      </w:r>
+      <w:r>
+        <w:t xml:space="preserve">    </w:t>
+      </w:r>
+      <w:r>
+        <w:tab/>
+        <w:t xml:space="preserve"> |C</w:t>
+      </w:r>
+    </w:p>
+    <w:p>
+      <w:pPr>
+        <w:pStyle w:val="Code"/>
+      </w:pPr>
+      <w:r>
+        <w:tab/>
+      </w:r>
+      <w:r>
+        <w:t xml:space="preserve">    </w:t>
+      </w:r>
+      <w:r>
+        <w:t>new FileContentResult(data, "text/csv").ExecuteResult(context);</w:t>
+      </w:r>
+      <w:r>
+        <w:t xml:space="preserve"> |C</w:t>
+      </w:r>
+      <w:r>
+        <w:t xml:space="preserve"> </w:t>
+      </w:r>
+    </w:p>
+    <w:p>
+      <w:pPr>
+        <w:pStyle w:val="Code"/>
+      </w:pPr>
+      <w:r>
+        <w:tab/>
+      </w:r>
+      <w:r>
+        <w:t>}</w:t>
+      </w:r>
+    </w:p>
+    <w:p>
+      <w:pPr>
+        <w:pStyle w:val="Code"/>
+      </w:pPr>
+      <w:r>
+        <w:t>}</w:t>
+      </w:r>
+    </w:p>
+    <w:p>
+      <w:pPr>
+        <w:pStyle w:val="Code"/>
+      </w:pPr>
+    </w:p>
+    <w:p>
+      <w:pPr>
+        <w:pStyle w:val="Code"/>
+      </w:pPr>
+      <w:r>
+        <w:t>public class CsvFileCreator</w:t>
+      </w:r>
+    </w:p>
+    <w:p>
+      <w:pPr>
+        <w:pStyle w:val="Code"/>
+      </w:pPr>
+      <w:r>
+        <w:t>{</w:t>
+      </w:r>
+    </w:p>
+    <w:p>
+      <w:pPr>
+        <w:pStyle w:val="Code"/>
+      </w:pPr>
+      <w:r>
+        <w:tab/>
+      </w:r>
+      <w:r>
+        <w:t>public byte[] AsBytes(IEnumerable modelList)</w:t>
+      </w:r>
+      <w:r>
+        <w:t xml:space="preserve"> </w:t>
+      </w:r>
+      <w:r>
+        <w:tab/>
+        <w:t xml:space="preserve">              </w:t>
+      </w:r>
+      <w:r>
+        <w:tab/>
+        <w:t>|D</w:t>
+      </w:r>
+    </w:p>
+    <w:p>
+      <w:pPr>
+        <w:pStyle w:val="Code"/>
+      </w:pPr>
+      <w:r>
+        <w:tab/>
+      </w:r>
+      <w:r>
+        <w:t>{</w:t>
+      </w:r>
+    </w:p>
+    <w:p>
+      <w:pPr>
+        <w:pStyle w:val="Code"/>
+      </w:pPr>
+      <w:r>
+        <w:tab/>
+      </w:r>
+      <w:r>
+        <w:tab/>
+      </w:r>
+      <w:r>
+        <w:t>StringBuilder sb = new StringBuilder();</w:t>
+      </w:r>
+      <w:r>
+        <w:t xml:space="preserve">                     |D</w:t>
+      </w:r>
+    </w:p>
+    <w:p>
+      <w:pPr>
+        <w:pStyle w:val="Code"/>
+      </w:pPr>
+      <w:r>
+        <w:t xml:space="preserve">            BuildHeaders(modelList, sb);</w:t>
+      </w:r>
+      <w:r>
+        <w:tab/>
+      </w:r>
+      <w:r>
+        <w:tab/>
+      </w:r>
+      <w:r>
+        <w:tab/>
+      </w:r>
+      <w:r>
+        <w:tab/>
+      </w:r>
+      <w:r>
+        <w:tab/>
+        <w:t>|E</w:t>
+      </w:r>
+    </w:p>
+    <w:p>
+      <w:pPr>
+        <w:pStyle w:val="Code"/>
+      </w:pPr>
+      <w:r>
+        <w:t xml:space="preserve">            BuildRows(modelList, sb);</w:t>
+      </w:r>
+      <w:r>
+        <w:tab/>
+      </w:r>
+      <w:r>
+        <w:tab/>
+      </w:r>
+      <w:r>
+        <w:tab/>
+      </w:r>
+      <w:r>
+        <w:tab/>
+      </w:r>
+      <w:r>
+        <w:tab/>
+        <w:t>|F</w:t>
+      </w:r>
+    </w:p>
+    <w:p>
+      <w:pPr>
+        <w:pStyle w:val="Code"/>
+      </w:pPr>
+      <w:r>
+        <w:t xml:space="preserve">            return sb.AsBytes();</w:t>
+      </w:r>
+      <w:r>
+        <w:tab/>
+      </w:r>
+      <w:r>
+        <w:tab/>
+      </w:r>
+      <w:r>
+        <w:tab/>
+      </w:r>
+      <w:r>
+        <w:tab/>
+      </w:r>
+      <w:r>
+        <w:tab/>
+        <w:t xml:space="preserve">       |G</w:t>
+      </w:r>
+    </w:p>
+    <w:p>
+      <w:pPr>
+        <w:pStyle w:val="Code"/>
+      </w:pPr>
+      <w:r>
+        <w:tab/>
+      </w:r>
+      <w:r>
+        <w:t>}</w:t>
+      </w:r>
+    </w:p>
+    <w:p>
+      <w:pPr>
+        <w:pStyle w:val="Code"/>
+      </w:pPr>
+    </w:p>
+    <w:p>
+      <w:pPr>
+        <w:pStyle w:val="Code"/>
+      </w:pPr>
+      <w:r>
+        <w:tab/>
+      </w:r>
+      <w:r>
+        <w:t>private void BuildHeaders(IEnumerable modelList, StringBuilder sb)</w:t>
+      </w:r>
+      <w:r>
+        <w:t xml:space="preserve"> |E</w:t>
+      </w:r>
+    </w:p>
+    <w:p>
+      <w:pPr>
+        <w:pStyle w:val="Code"/>
+      </w:pPr>
+      <w:r>
+        <w:t xml:space="preserve">     {</w:t>
+      </w:r>
+    </w:p>
+    <w:p>
+      <w:pPr>
+        <w:pStyle w:val="Code"/>
+      </w:pPr>
+      <w:r>
+        <w:t xml:space="preserve">     </w:t>
+      </w:r>
+      <w:r>
+        <w:tab/>
+      </w:r>
+      <w:r>
+        <w:t>foreach (PropertyInfo property in modelList.GetType().GetElementType().GetProperties())</w:t>
+      </w:r>
+    </w:p>
+    <w:p>
+      <w:pPr>
+        <w:pStyle w:val="Code"/>
+      </w:pPr>
+      <w:r>
+        <w:t xml:space="preserve">            {</w:t>
+      </w:r>
+    </w:p>
+    <w:p>
+      <w:pPr>
+        <w:pStyle w:val="Code"/>
+      </w:pPr>
+      <w:r>
+        <w:t xml:space="preserve">                sb.AppendFormat("{0},",property.Name);                </w:t>
+      </w:r>
+    </w:p>
+    <w:p>
+      <w:pPr>
+        <w:pStyle w:val="Code"/>
+      </w:pPr>
+      <w:r>
+        <w:t xml:space="preserve">            }</w:t>
+      </w:r>
+    </w:p>
+    <w:p>
+      <w:pPr>
+        <w:pStyle w:val="Code"/>
+      </w:pPr>
+      <w:r>
+        <w:t xml:space="preserve">            sb.NewLine();</w:t>
+      </w:r>
+    </w:p>
+    <w:p>
+      <w:pPr>
+        <w:pStyle w:val="Code"/>
+      </w:pPr>
+      <w:r>
+        <w:tab/>
+      </w:r>
+      <w:r>
+        <w:t>}</w:t>
+      </w:r>
+    </w:p>
+    <w:p>
+      <w:pPr>
+        <w:pStyle w:val="Code"/>
+      </w:pPr>
+    </w:p>
+    <w:p>
+      <w:pPr>
+        <w:pStyle w:val="Code"/>
+      </w:pPr>
+      <w:r>
+        <w:tab/>
+      </w:r>
+      <w:r>
+        <w:t>private void BuildRows(IEnumerable modelList, StringBuilder sb)</w:t>
+      </w:r>
+      <w:r>
+        <w:t xml:space="preserve">  |F</w:t>
+      </w:r>
+    </w:p>
+    <w:p>
+      <w:pPr>
+        <w:pStyle w:val="Code"/>
+      </w:pPr>
+      <w:r>
+        <w:t xml:space="preserve">     {</w:t>
+      </w:r>
+    </w:p>
+    <w:p>
+      <w:pPr>
+        <w:pStyle w:val="Code"/>
+      </w:pPr>
+      <w:r>
+        <w:tab/>
+      </w:r>
+      <w:r>
+        <w:tab/>
+      </w:r>
+      <w:r>
+        <w:t>foreach (object modelItem in modelList)</w:t>
+      </w:r>
+    </w:p>
+    <w:p>
+      <w:pPr>
+        <w:pStyle w:val="Code"/>
+      </w:pPr>
+      <w:r>
+        <w:t xml:space="preserve">            {</w:t>
+      </w:r>
+    </w:p>
+    <w:p>
+      <w:pPr>
+        <w:pStyle w:val="Code"/>
+      </w:pPr>
+      <w:r>
+        <w:t xml:space="preserve">                BuildRowData(modelList, modelItem, sb);</w:t>
+      </w:r>
+    </w:p>
+    <w:p>
+      <w:pPr>
+        <w:pStyle w:val="Code"/>
+      </w:pPr>
+      <w:r>
+        <w:t xml:space="preserve">                sb.NewLine();</w:t>
+      </w:r>
+    </w:p>
+    <w:p>
+      <w:pPr>
+        <w:pStyle w:val="Code"/>
+      </w:pPr>
+      <w:r>
+        <w:t xml:space="preserve">            }</w:t>
+      </w:r>
+    </w:p>
+    <w:p>
+      <w:pPr>
+        <w:pStyle w:val="Code"/>
+      </w:pPr>
+      <w:r>
+        <w:tab/>
+      </w:r>
+      <w:r>
+        <w:t>}</w:t>
+      </w:r>
+    </w:p>
+    <w:p>
+      <w:pPr>
+        <w:pStyle w:val="Code"/>
+      </w:pPr>
+    </w:p>
+    <w:p>
+      <w:pPr>
+        <w:pStyle w:val="Code"/>
+      </w:pPr>
+      <w:r>
+        <w:t xml:space="preserve">     private void BuildRowData(IEnumerable modelList, object modelItem,</w:t>
+      </w:r>
+      <w:r>
+        <w:t xml:space="preserve">   </w:t>
+      </w:r>
+      <w:r>
+        <w:t xml:space="preserve"> StringBuilder sb)</w:t>
+      </w:r>
+      <w:r>
+        <w:tab/>
+      </w:r>
+      <w:r>
+        <w:tab/>
+      </w:r>
+      <w:r>
+        <w:tab/>
+      </w:r>
+      <w:r>
+        <w:tab/>
+      </w:r>
+      <w:r>
+        <w:tab/>
+      </w:r>
+      <w:r>
+        <w:tab/>
+      </w:r>
+      <w:r>
+        <w:tab/>
+      </w:r>
+      <w:r>
+        <w:tab/>
+        <w:t>|F</w:t>
+      </w:r>
+    </w:p>
+    <w:p>
+      <w:pPr>
+        <w:pStyle w:val="Code"/>
+      </w:pPr>
+      <w:r>
+        <w:t xml:space="preserve">     {</w:t>
+      </w:r>
+    </w:p>
+    <w:p>
+      <w:pPr>
+        <w:pStyle w:val="Code"/>
+      </w:pPr>
+      <w:r>
+        <w:tab/>
+      </w:r>
+      <w:r>
+        <w:tab/>
+      </w:r>
+      <w:r>
+        <w:t>foreach (PropertyInfo info in modelList.GetType()</w:t>
+      </w:r>
+      <w:r>
+        <w:t xml:space="preserve"> </w:t>
+      </w:r>
+      <w:r>
+        <w:tab/>
+      </w:r>
+      <w:r>
+        <w:tab/>
+      </w:r>
+      <w:r>
+        <w:tab/>
+      </w:r>
+      <w:r>
+        <w:tab/>
+      </w:r>
+      <w:r>
+        <w:tab/>
+      </w:r>
+      <w:r>
+        <w:t>.GetElementType()</w:t>
+      </w:r>
+      <w:r>
+        <w:t xml:space="preserve"> </w:t>
+      </w:r>
+      <w:r>
+        <w:t>.GetProperties())</w:t>
+      </w:r>
+    </w:p>
+    <w:p>
+      <w:pPr>
+        <w:pStyle w:val="Code"/>
+      </w:pPr>
+      <w:r>
+        <w:t xml:space="preserve">     </w:t>
+      </w:r>
+      <w:r>
+        <w:tab/>
+      </w:r>
+      <w:r>
+        <w:t>{</w:t>
+      </w:r>
+    </w:p>
+    <w:p>
+      <w:pPr>
+        <w:pStyle w:val="Code"/>
+      </w:pPr>
+      <w:r>
+        <w:t xml:space="preserve">                object value = info.GetValue(modelItem, new object[0]);</w:t>
+      </w:r>
+    </w:p>
+    <w:p>
+      <w:pPr>
+        <w:pStyle w:val="Code"/>
+      </w:pPr>
+      <w:r>
+        <w:t xml:space="preserve">                sb.AppendFormat("{0},", value);</w:t>
+      </w:r>
+    </w:p>
+    <w:p>
+      <w:pPr>
+        <w:pStyle w:val="Code"/>
+      </w:pPr>
+      <w:r>
+        <w:t xml:space="preserve">            }</w:t>
+      </w:r>
+    </w:p>
+    <w:p>
+      <w:pPr>
+        <w:pStyle w:val="Code"/>
+      </w:pPr>
+      <w:r>
+        <w:tab/>
+      </w:r>
+      <w:r>
+        <w:t>}</w:t>
+      </w:r>
+    </w:p>
+    <w:p>
+      <w:pPr>
+        <w:pStyle w:val="Code"/>
+      </w:pPr>
+      <w:r>
+        <w:t>}</w:t>
+      </w:r>
+    </w:p>
+    <w:p>
+      <w:pPr>
+        <w:pStyle w:val="Code"/>
+      </w:pPr>
+    </w:p>
+    <w:p>
+      <w:pPr>
+        <w:pStyle w:val="Body1"/>
+      </w:pPr>
+      <w:r>
+        <w:t>A - Shows the property that stores the IEnumerable Model which is the data for the Csv File.</w:t>
+      </w:r>
+    </w:p>
+    <w:p>
+      <w:pPr>
+        <w:pStyle w:val="Body1"/>
+      </w:pPr>
+      <w:r>
+        <w:t>B - Shows the constructor which takes the model as the only parameter, it is than stored as a property on the class.</w:t>
+      </w:r>
+    </w:p>
+    <w:p>
+      <w:pPr>
+        <w:pStyle w:val="Body1"/>
+      </w:pPr>
+      <w:r>
         <w:lastRenderedPageBreak/>
-        <w:tab/>
-      </w:r>
-      <w:r>
-        <w:t>public override void ExecuteResult(ControllerContext context)</w:t>
-      </w:r>
-      <w:r>
-        <w:tab/>
-        <w:t>|C</w:t>
-      </w:r>
-    </w:p>
-    <w:p>
-      <w:pPr>
-        <w:pStyle w:val="Code"/>
-      </w:pPr>
-      <w:r>
-        <w:tab/>
-      </w:r>
+        <w:t>C - Shows the ExecuteResult method which will be called by the runtime to execute the ActionResult. This method ties together the IEnumerable model and passes it to the CsvFileCreator.</w:t>
+      </w:r>
+    </w:p>
+    <w:p>
+      <w:pPr>
+        <w:pStyle w:val="Body1"/>
+      </w:pPr>
+      <w:r>
+        <w:t>D - The AsBytes method is the entry point into the CsvFileCreator class. The first thing this method does is it creates a StringBuilder.  It than goes on to orchestrate the other actions which need to be addressed to create the Csv file.</w:t>
+      </w:r>
+    </w:p>
+    <w:p>
+      <w:pPr>
+        <w:pStyle w:val="Body1"/>
+      </w:pPr>
+      <w:r>
+        <w:t>E - This code creates the Header row for the file.  This uses some reflection to determine the name of all of the models fields, and then it concatenates them into a properly formatted Csv header.</w:t>
+      </w:r>
+    </w:p>
+    <w:p>
+      <w:pPr>
+        <w:pStyle w:val="Body1"/>
+      </w:pPr>
+      <w:r>
+        <w:t>F -</w:t>
+      </w:r>
+    </w:p>
+    <w:p>
+      <w:pPr>
+        <w:pStyle w:val="Body1"/>
+      </w:pPr>
+      <w:r>
+        <w:t>This listing shows how a call to the CsvFileCreator class has been moved into an custom ActionResult called CsvActionResult.  This ActionResult is only responsible for executing the CsvFileCreator and setting the appropriate content type for the file that is streamed to the users browser.</w:t>
+      </w:r>
+    </w:p>
+    <w:p>
+      <w:pPr>
+        <w:pStyle w:val="CodeListingCaption"/>
+      </w:pPr>
+      <w:r>
+        <w:t xml:space="preserve">Listing 9.4 </w:t>
+      </w:r>
+      <w:r>
+        <w:t>The simplified Action method that uses the CsvActionResult</w:t>
+      </w:r>
+      <w:r>
+        <w:t xml:space="preserve">     </w:t>
+      </w:r>
+    </w:p>
+    <w:p>
+      <w:pPr>
+        <w:pStyle w:val="Code"/>
+      </w:pPr>
+      <w:r>
+        <w:t>public ActionResult ExportUsers()</w:t>
+      </w:r>
+    </w:p>
+    <w:p>
+      <w:pPr>
+        <w:pStyle w:val="Code"/>
+      </w:pPr>
       <w:r>
         <w:t>{</w:t>
       </w:r>
@@ -2205,41 +2842,195 @@
         <w:tab/>
       </w:r>
       <w:r>
-        <w:t xml:space="preserve">    </w:t>
-      </w:r>
-      <w:r>
-        <w:t>byte[] data = new CsvFileCreator().AsBytes(ModelListing);</w:t>
-      </w:r>
-      <w:r>
-        <w:t xml:space="preserve">    </w:t>
-      </w:r>
-      <w:r>
-        <w:tab/>
-        <w:t xml:space="preserve"> |C</w:t>
-      </w:r>
-    </w:p>
-    <w:p>
-      <w:pPr>
-        <w:pStyle w:val="Code"/>
-      </w:pPr>
-      <w:r>
-        <w:tab/>
-      </w:r>
-      <w:r>
-        <w:t xml:space="preserve">    </w:t>
-      </w:r>
-      <w:r>
-        <w:t>new FileContentResult(data, "text/csv").ExecuteResult(context);</w:t>
-      </w:r>
-      <w:r>
-        <w:t xml:space="preserve"> |C</w:t>
-      </w:r>
+        <w:t>IEnumerable&lt;User&gt; model = UserRepository.GetUsers();</w:t>
+      </w:r>
+    </w:p>
+    <w:p>
+      <w:pPr>
+        <w:pStyle w:val="Code"/>
+      </w:pPr>
+      <w:r>
+        <w:tab/>
+      </w:r>
+      <w:r>
+        <w:t>return new CsvActionResult(model);</w:t>
+      </w:r>
+    </w:p>
+    <w:p>
+      <w:pPr>
+        <w:pStyle w:val="Code"/>
+      </w:pPr>
+      <w:r>
+        <w:t>}</w:t>
+      </w:r>
+    </w:p>
+    <w:p>
+      <w:pPr>
+        <w:pStyle w:val="Body1"/>
+      </w:pPr>
+      <w:r>
+        <w:t>This listing shows how clean the ExportUsers Action is as a result of moving the logic to create the comma separated list file into an ActionResult.  We have seen that most developers will first lean to putting this type of logic into the Action which means the Action method is hard to test and contains logic which will be duplicated in other Acti</w:t>
+      </w:r>
+      <w:r>
+        <w:t xml:space="preserve">on methods in the application. </w:t>
+      </w:r>
+      <w:r>
+        <w:t>Duplication in code is something that you want to reduce so that maintenance of your codebase is easier.</w:t>
+      </w:r>
+    </w:p>
+    <w:p>
+      <w:pPr>
+        <w:pStyle w:val="Code"/>
+      </w:pPr>
+    </w:p>
+    <w:p>
+      <w:pPr>
+        <w:pStyle w:val="Body"/>
+      </w:pPr>
+      <w:r>
+        <w:t xml:space="preserve">The Action method code for rendering the csv FileResult is now clean and easy to understand.  The simple act of abstracting the logic and putting it into an ActionResult, allows for some reuse in your application as well.  It is now pretty trivial to add more csv </w:t>
+      </w:r>
+      <w:r>
+        <w:t>export</w:t>
+      </w:r>
+      <w:r>
+        <w:t>s to the application because the logic was put into an ActionResult.</w:t>
+      </w:r>
+    </w:p>
+    <w:p>
+      <w:pPr>
+        <w:pStyle w:val="Body1"/>
+      </w:pPr>
       <w:r>
         <w:t xml:space="preserve"> </w:t>
       </w:r>
     </w:p>
     <w:p>
       <w:pPr>
+        <w:pStyle w:val="Head2"/>
+      </w:pPr>
+      <w:r>
+        <w:t>9.5.2 Using ActionResult to abstract hard to test dependencies.</w:t>
+      </w:r>
+    </w:p>
+    <w:p>
+      <w:pPr>
+        <w:pStyle w:val="Body"/>
+      </w:pPr>
+      <w:r>
+        <w:t xml:space="preserve">Another great use for creating ActionResults is to abstract hard to test dependencies.  While the MVC Framework gives you a lot of control around using the framework and creating controllers, there are still some features of ASP.Net which are difficult to mock in a test.  By taking that hard to test code out of an Action and putting it into the Execute method of an ActionResult the Actions become significantly easier to unit test. The reason for this is that when you unit test an Action, you assert the type of ActionResult that the Action </w:t>
+      </w:r>
+      <w:r>
+        <w:lastRenderedPageBreak/>
+        <w:t xml:space="preserve">return and state of the ActionResult. </w:t>
+      </w:r>
+      <w:r>
+        <w:t>The execute method of the ActionResult is not executed as part of the unit test.</w:t>
+      </w:r>
+    </w:p>
+    <w:p>
+      <w:pPr>
+        <w:pStyle w:val="Body"/>
+      </w:pPr>
+    </w:p>
+    <w:p>
+      <w:pPr>
+        <w:pStyle w:val="Callout"/>
+      </w:pPr>
+      <w:r>
+        <w:t>Queballs in text</w:t>
+      </w:r>
+    </w:p>
+    <w:p>
+      <w:pPr>
+        <w:pStyle w:val="CodeListingCaption"/>
+      </w:pPr>
+      <w:r>
+        <w:t xml:space="preserve">Listing 9.5 </w:t>
+      </w:r>
+      <w:r>
+        <w:t>Moving hard to test code into an ActionResult</w:t>
+      </w:r>
+    </w:p>
+    <w:p>
+      <w:pPr>
+        <w:pStyle w:val="Code"/>
+      </w:pPr>
+      <w:r>
+        <w:t>public class LogoutActionResult : ActionResult</w:t>
+      </w:r>
+    </w:p>
+    <w:p>
+      <w:pPr>
+        <w:pStyle w:val="Code"/>
+      </w:pPr>
+      <w:r>
+        <w:t>{</w:t>
+      </w:r>
+    </w:p>
+    <w:p>
+      <w:pPr>
+        <w:pStyle w:val="Code"/>
+      </w:pPr>
+      <w:r>
+        <w:tab/>
+      </w:r>
+      <w:r>
+        <w:t>public RedirectToRouteResult ActionAfterLogout { get; set; }</w:t>
+      </w:r>
+      <w:r>
+        <w:t xml:space="preserve">       |A</w:t>
+      </w:r>
+    </w:p>
+    <w:p>
+      <w:pPr>
+        <w:pStyle w:val="Code"/>
+      </w:pPr>
+    </w:p>
+    <w:p>
+      <w:pPr>
+        <w:pStyle w:val="Code"/>
+      </w:pPr>
+      <w:r>
+        <w:tab/>
+      </w:r>
+      <w:r>
+        <w:t>public LogoutActionResult(RedirectToRouteResult actionAfterLogout)</w:t>
+      </w:r>
+      <w:r>
+        <w:t xml:space="preserve"> |B</w:t>
+      </w:r>
+    </w:p>
+    <w:p>
+      <w:pPr>
+        <w:pStyle w:val="Code"/>
+      </w:pPr>
+      <w:r>
+        <w:tab/>
+      </w:r>
+      <w:r>
+        <w:t>{</w:t>
+      </w:r>
+    </w:p>
+    <w:p>
+      <w:pPr>
+        <w:pStyle w:val="Code"/>
+      </w:pPr>
+      <w:r>
+        <w:t xml:space="preserve">     </w:t>
+      </w:r>
+      <w:r>
+        <w:tab/>
+      </w:r>
+      <w:r>
+        <w:t>ActionAfterLogout = actionAfterLogout</w:t>
+      </w:r>
+      <w:r>
+        <w:t xml:space="preserve">                       |B</w:t>
+      </w:r>
+    </w:p>
+    <w:p>
+      <w:pPr>
         <w:pStyle w:val="Code"/>
       </w:pPr>
       <w:r>
@@ -2253,6 +3044,74 @@
       <w:pPr>
         <w:pStyle w:val="Code"/>
       </w:pPr>
+    </w:p>
+    <w:p>
+      <w:pPr>
+        <w:pStyle w:val="Code"/>
+      </w:pPr>
+      <w:r>
+        <w:t xml:space="preserve">     public override void ExecuteResult(ControllerContext context)</w:t>
+      </w:r>
+      <w:r>
+        <w:t xml:space="preserve">      </w:t>
+      </w:r>
+    </w:p>
+    <w:p>
+      <w:pPr>
+        <w:pStyle w:val="Code"/>
+      </w:pPr>
+      <w:r>
+        <w:t xml:space="preserve">     {</w:t>
+      </w:r>
+    </w:p>
+    <w:p>
+      <w:pPr>
+        <w:pStyle w:val="Code"/>
+      </w:pPr>
+      <w:r>
+        <w:t xml:space="preserve">     </w:t>
+      </w:r>
+      <w:r>
+        <w:tab/>
+      </w:r>
+      <w:r>
+        <w:t>FormsAuthentication.SignOut();</w:t>
+      </w:r>
+      <w:r>
+        <w:t xml:space="preserve">                              |C</w:t>
+      </w:r>
+    </w:p>
+    <w:p>
+      <w:pPr>
+        <w:pStyle w:val="Code"/>
+      </w:pPr>
+      <w:r>
+        <w:tab/>
+      </w:r>
+      <w:r>
+        <w:tab/>
+      </w:r>
+      <w:r>
+        <w:t>ActionAfterLogout.ExecuteResult(context);</w:t>
+      </w:r>
+      <w:r>
+        <w:tab/>
+      </w:r>
+      <w:r>
+        <w:tab/>
+      </w:r>
+      <w:r>
+        <w:tab/>
+        <w:t>|D</w:t>
+      </w:r>
+    </w:p>
+    <w:p>
+      <w:pPr>
+        <w:pStyle w:val="Code"/>
+      </w:pPr>
+      <w:r>
+        <w:tab/>
+      </w:r>
       <w:r>
         <w:t>}</w:t>
       </w:r>
@@ -2261,13 +3120,115 @@
       <w:pPr>
         <w:pStyle w:val="Code"/>
       </w:pPr>
-    </w:p>
-    <w:p>
-      <w:pPr>
-        <w:pStyle w:val="Code"/>
-      </w:pPr>
-      <w:r>
-        <w:t>public class CsvFileCreator</w:t>
+      <w:r>
+        <w:t>}</w:t>
+      </w:r>
+    </w:p>
+    <w:p>
+      <w:pPr>
+        <w:pStyle w:val="Code"/>
+      </w:pPr>
+    </w:p>
+    <w:p>
+      <w:pPr>
+        <w:pStyle w:val="Code"/>
+      </w:pPr>
+      <w:r>
+        <w:t>A</w:t>
+      </w:r>
+      <w:r>
+        <w:t xml:space="preserve"> - The out of the box ActionResult that can be unit tested</w:t>
+      </w:r>
+    </w:p>
+    <w:p>
+      <w:pPr>
+        <w:pStyle w:val="Code"/>
+      </w:pPr>
+      <w:r>
+        <w:t>B</w:t>
+      </w:r>
+      <w:r>
+        <w:t xml:space="preserve"> - The constructor is used to set the ActionAfterLogout </w:t>
+      </w:r>
+    </w:p>
+    <w:p>
+      <w:pPr>
+        <w:pStyle w:val="Code"/>
+      </w:pPr>
+      <w:r>
+        <w:t>C</w:t>
+      </w:r>
+      <w:r>
+        <w:t xml:space="preserve"> - The SignOut is the hard to test dependency</w:t>
+      </w:r>
+    </w:p>
+    <w:p>
+      <w:pPr>
+        <w:pStyle w:val="Code"/>
+      </w:pPr>
+      <w:r>
+        <w:t>D</w:t>
+      </w:r>
+      <w:r>
+        <w:t xml:space="preserve"> - The ActionAfterLogout is executed.</w:t>
+      </w:r>
+    </w:p>
+    <w:p>
+      <w:pPr>
+        <w:pStyle w:val="Code"/>
+      </w:pPr>
+    </w:p>
+    <w:p>
+      <w:pPr>
+        <w:pStyle w:val="Body1"/>
+      </w:pPr>
+      <w:r>
+        <w:t>L</w:t>
+      </w:r>
+      <w:r>
+        <w:t>isting</w:t>
+      </w:r>
+      <w:r>
+        <w:t xml:space="preserve"> 9.5</w:t>
+      </w:r>
+      <w:r>
+        <w:t xml:space="preserve"> shows how moving the FormsAuthentication.SignOut call from an A</w:t>
+      </w:r>
+      <w:r>
+        <w:t xml:space="preserve">ction and into the ActionResult, abstracts that line of code and prevents it from executing </w:t>
+      </w:r>
+      <w:r>
+        <w:t>during</w:t>
+      </w:r>
+      <w:r>
+        <w:t xml:space="preserve"> the execution of the Action</w:t>
+      </w:r>
+      <w:r>
+        <w:t>.  This allows an Action to return a LogoutActionResult and the testing of that method does not have to deal with the dependency of the FormsAuthentication object.  The test can just assert that the LogoutActionResult was returned from the Action.  The test can also assert the values in the RedirectToRouteResult to make sure that the Action correctly setup the redirect.</w:t>
+      </w:r>
+    </w:p>
+    <w:p>
+      <w:pPr>
+        <w:pStyle w:val="Code"/>
+      </w:pPr>
+    </w:p>
+    <w:p>
+      <w:pPr>
+        <w:pStyle w:val="CodeListingCaption"/>
+      </w:pPr>
+      <w:r>
+        <w:t xml:space="preserve">Listing 9.6 </w:t>
+      </w:r>
+      <w:r>
+        <w:t>Action method that uses the LogoutActionResult</w:t>
+      </w:r>
+    </w:p>
+    <w:p>
+      <w:pPr>
+        <w:pStyle w:val="Code"/>
+      </w:pPr>
+      <w:r>
+        <w:t>public ActionResult Logout()</w:t>
       </w:r>
     </w:p>
     <w:p>
@@ -2286,1013 +3247,69 @@
         <w:tab/>
       </w:r>
       <w:r>
-        <w:t>public byte[] AsBytes(IEnumerable modelList)</w:t>
-      </w:r>
-      <w:r>
-        <w:t xml:space="preserve"> </w:t>
-      </w:r>
-      <w:r>
-        <w:tab/>
-        <w:t xml:space="preserve">              </w:t>
-      </w:r>
-      <w:r>
-        <w:tab/>
-        <w:t>|D</w:t>
-      </w:r>
-    </w:p>
-    <w:p>
-      <w:pPr>
-        <w:pStyle w:val="Code"/>
-      </w:pPr>
-      <w:r>
-        <w:tab/>
-      </w:r>
-      <w:r>
-        <w:t>{</w:t>
-      </w:r>
-    </w:p>
-    <w:p>
-      <w:pPr>
-        <w:pStyle w:val="Code"/>
-      </w:pPr>
-      <w:r>
-        <w:tab/>
-      </w:r>
-      <w:r>
-        <w:tab/>
-      </w:r>
-      <w:r>
-        <w:t>StringBuilder sb = new StringBuilder();</w:t>
-      </w:r>
-      <w:r>
-        <w:t xml:space="preserve">                     |D</w:t>
-      </w:r>
-    </w:p>
-    <w:p>
-      <w:pPr>
-        <w:pStyle w:val="Code"/>
-      </w:pPr>
-      <w:r>
-        <w:t xml:space="preserve">            BuildHeaders(modelList, sb);</w:t>
-      </w:r>
-      <w:r>
-        <w:tab/>
-      </w:r>
-      <w:r>
-        <w:tab/>
-      </w:r>
-      <w:r>
-        <w:tab/>
-      </w:r>
-      <w:r>
-        <w:tab/>
-      </w:r>
-      <w:r>
-        <w:tab/>
-        <w:t>|E</w:t>
-      </w:r>
-    </w:p>
-    <w:p>
-      <w:pPr>
-        <w:pStyle w:val="Code"/>
-      </w:pPr>
-      <w:r>
-        <w:t xml:space="preserve">            BuildRows(modelList, sb);</w:t>
-      </w:r>
-      <w:r>
-        <w:tab/>
-      </w:r>
-      <w:r>
-        <w:tab/>
-      </w:r>
-      <w:r>
-        <w:tab/>
-      </w:r>
-      <w:r>
-        <w:tab/>
-      </w:r>
-      <w:r>
-        <w:tab/>
-        <w:t>|F</w:t>
-      </w:r>
-    </w:p>
-    <w:p>
-      <w:pPr>
-        <w:pStyle w:val="Code"/>
-      </w:pPr>
-      <w:r>
-        <w:t xml:space="preserve">            return sb.AsBytes();</w:t>
-      </w:r>
-      <w:r>
-        <w:tab/>
-      </w:r>
-      <w:r>
-        <w:tab/>
-      </w:r>
-      <w:r>
-        <w:tab/>
-      </w:r>
-      <w:r>
-        <w:tab/>
-      </w:r>
-      <w:r>
-        <w:tab/>
-        <w:t xml:space="preserve">       |G</w:t>
-      </w:r>
-    </w:p>
-    <w:p>
-      <w:pPr>
-        <w:pStyle w:val="Code"/>
-      </w:pPr>
-      <w:r>
-        <w:tab/>
-      </w:r>
+        <w:t>return new LogoutActionResult(RedirectToAction("Index","Home"));</w:t>
+      </w:r>
+      <w:r>
+        <w:t xml:space="preserve"> |A</w:t>
+      </w:r>
+    </w:p>
+    <w:p>
+      <w:pPr>
+        <w:pStyle w:val="Code"/>
+      </w:pPr>
       <w:r>
         <w:t>}</w:t>
       </w:r>
     </w:p>
     <w:p>
       <w:pPr>
-        <w:pStyle w:val="Code"/>
-      </w:pPr>
-    </w:p>
-    <w:p>
-      <w:pPr>
-        <w:pStyle w:val="Code"/>
-      </w:pPr>
-      <w:r>
-        <w:tab/>
-      </w:r>
-      <w:r>
-        <w:t>private void BuildHeaders(IEnumerable modelList, StringBuilder sb)</w:t>
-      </w:r>
-      <w:r>
-        <w:t xml:space="preserve"> |E</w:t>
-      </w:r>
-    </w:p>
-    <w:p>
-      <w:pPr>
-        <w:pStyle w:val="Code"/>
-      </w:pPr>
-      <w:r>
-        <w:t xml:space="preserve">     {</w:t>
-      </w:r>
-    </w:p>
-    <w:p>
-      <w:pPr>
-        <w:pStyle w:val="Code"/>
-      </w:pPr>
-      <w:r>
-        <w:t xml:space="preserve">     </w:t>
-      </w:r>
-      <w:r>
-        <w:tab/>
-      </w:r>
-      <w:r>
-        <w:t>foreach (PropertyInfo property in modelList.GetType().GetElementType().GetProperties())</w:t>
-      </w:r>
-    </w:p>
-    <w:p>
-      <w:pPr>
-        <w:pStyle w:val="Code"/>
-      </w:pPr>
-      <w:r>
-        <w:t xml:space="preserve">            {</w:t>
-      </w:r>
-    </w:p>
-    <w:p>
-      <w:pPr>
-        <w:pStyle w:val="Code"/>
-      </w:pPr>
-      <w:r>
-        <w:t xml:space="preserve">                sb.AppendFormat("{0},",property.Name);                </w:t>
-      </w:r>
-    </w:p>
-    <w:p>
-      <w:pPr>
-        <w:pStyle w:val="Code"/>
-      </w:pPr>
-      <w:r>
-        <w:t xml:space="preserve">            }</w:t>
-      </w:r>
-    </w:p>
-    <w:p>
-      <w:pPr>
-        <w:pStyle w:val="Code"/>
-      </w:pPr>
-      <w:r>
-        <w:t xml:space="preserve">            sb.NewLine();</w:t>
-      </w:r>
-    </w:p>
-    <w:p>
-      <w:pPr>
-        <w:pStyle w:val="Code"/>
-      </w:pPr>
-      <w:r>
-        <w:tab/>
-      </w:r>
-      <w:r>
-        <w:t>}</w:t>
-      </w:r>
-    </w:p>
-    <w:p>
-      <w:pPr>
-        <w:pStyle w:val="Code"/>
-      </w:pPr>
-    </w:p>
-    <w:p>
-      <w:pPr>
-        <w:pStyle w:val="Code"/>
-      </w:pPr>
-      <w:r>
-        <w:tab/>
-      </w:r>
-      <w:r>
-        <w:t>private void BuildRows(IEnumerable modelList, StringBuilder sb)</w:t>
-      </w:r>
-      <w:r>
-        <w:t xml:space="preserve">  |F</w:t>
-      </w:r>
-    </w:p>
-    <w:p>
-      <w:pPr>
-        <w:pStyle w:val="Code"/>
-      </w:pPr>
-      <w:r>
-        <w:t xml:space="preserve">     {</w:t>
-      </w:r>
-    </w:p>
-    <w:p>
-      <w:pPr>
-        <w:pStyle w:val="Code"/>
-      </w:pPr>
-      <w:r>
-        <w:tab/>
-      </w:r>
-      <w:r>
-        <w:tab/>
-      </w:r>
-      <w:r>
-        <w:t>foreach (object modelItem in modelList)</w:t>
-      </w:r>
-    </w:p>
-    <w:p>
-      <w:pPr>
-        <w:pStyle w:val="Code"/>
-      </w:pPr>
-      <w:r>
-        <w:t xml:space="preserve">            {</w:t>
-      </w:r>
-    </w:p>
-    <w:p>
-      <w:pPr>
-        <w:pStyle w:val="Code"/>
-      </w:pPr>
-      <w:r>
-        <w:t xml:space="preserve">                BuildRowData(modelList, modelItem, sb);</w:t>
-      </w:r>
-    </w:p>
-    <w:p>
-      <w:pPr>
-        <w:pStyle w:val="Code"/>
-      </w:pPr>
-      <w:r>
-        <w:t xml:space="preserve">                sb.NewLine();</w:t>
-      </w:r>
-    </w:p>
-    <w:p>
-      <w:pPr>
-        <w:pStyle w:val="Code"/>
-      </w:pPr>
-      <w:r>
-        <w:t xml:space="preserve">            }</w:t>
-      </w:r>
-    </w:p>
-    <w:p>
-      <w:pPr>
-        <w:pStyle w:val="Code"/>
-      </w:pPr>
-      <w:r>
-        <w:tab/>
-      </w:r>
-      <w:r>
-        <w:t>}</w:t>
-      </w:r>
-    </w:p>
-    <w:p>
-      <w:pPr>
-        <w:pStyle w:val="Code"/>
-      </w:pPr>
-    </w:p>
-    <w:p>
-      <w:pPr>
-        <w:pStyle w:val="Code"/>
-      </w:pPr>
-      <w:r>
-        <w:t xml:space="preserve">     private void BuildRowData(IEnumerable modelList, object modelItem,</w:t>
-      </w:r>
-      <w:r>
-        <w:t xml:space="preserve">   </w:t>
-      </w:r>
-      <w:r>
-        <w:t xml:space="preserve"> StringBuilder sb)</w:t>
-      </w:r>
-      <w:r>
-        <w:tab/>
-      </w:r>
-      <w:r>
-        <w:tab/>
-      </w:r>
-      <w:r>
-        <w:tab/>
-      </w:r>
-      <w:r>
-        <w:tab/>
-      </w:r>
-      <w:r>
-        <w:tab/>
-      </w:r>
-      <w:r>
-        <w:tab/>
-      </w:r>
-      <w:r>
-        <w:tab/>
-      </w:r>
-      <w:r>
-        <w:tab/>
-        <w:t>|F</w:t>
-      </w:r>
-    </w:p>
-    <w:p>
-      <w:pPr>
-        <w:pStyle w:val="Code"/>
-      </w:pPr>
-      <w:r>
-        <w:t xml:space="preserve">     {</w:t>
-      </w:r>
-    </w:p>
-    <w:p>
-      <w:pPr>
-        <w:pStyle w:val="Code"/>
-      </w:pPr>
-      <w:r>
-        <w:tab/>
-      </w:r>
-      <w:r>
-        <w:tab/>
-      </w:r>
-      <w:r>
-        <w:t>foreach (PropertyInfo info in modelList.GetType()</w:t>
-      </w:r>
-      <w:r>
-        <w:t xml:space="preserve"> </w:t>
-      </w:r>
-      <w:r>
-        <w:tab/>
-      </w:r>
-      <w:r>
-        <w:tab/>
-      </w:r>
-      <w:r>
-        <w:tab/>
-      </w:r>
-      <w:r>
-        <w:tab/>
-      </w:r>
-      <w:r>
-        <w:tab/>
-      </w:r>
-      <w:r>
-        <w:t>.GetElementType()</w:t>
-      </w:r>
-      <w:r>
-        <w:t xml:space="preserve"> </w:t>
-      </w:r>
-      <w:r>
-        <w:t>.GetProperties())</w:t>
-      </w:r>
-    </w:p>
-    <w:p>
-      <w:pPr>
-        <w:pStyle w:val="Code"/>
-      </w:pPr>
-      <w:r>
-        <w:t xml:space="preserve">     </w:t>
-      </w:r>
-      <w:r>
-        <w:tab/>
-      </w:r>
-      <w:r>
-        <w:t>{</w:t>
-      </w:r>
-    </w:p>
-    <w:p>
-      <w:pPr>
-        <w:pStyle w:val="Code"/>
-      </w:pPr>
-      <w:r>
-        <w:t xml:space="preserve">                object value = info.GetValue(modelItem, new object[0]);</w:t>
-      </w:r>
-    </w:p>
-    <w:p>
-      <w:pPr>
-        <w:pStyle w:val="Code"/>
-      </w:pPr>
-      <w:r>
-        <w:t xml:space="preserve">                sb.AppendFormat("{0},", value);</w:t>
-      </w:r>
-    </w:p>
-    <w:p>
-      <w:pPr>
-        <w:pStyle w:val="Code"/>
-      </w:pPr>
-      <w:r>
-        <w:t xml:space="preserve">            }</w:t>
-      </w:r>
-    </w:p>
-    <w:p>
-      <w:pPr>
-        <w:pStyle w:val="Code"/>
-      </w:pPr>
-      <w:r>
-        <w:tab/>
-      </w:r>
-      <w:r>
-        <w:t>}</w:t>
-      </w:r>
-    </w:p>
-    <w:p>
-      <w:pPr>
-        <w:pStyle w:val="Code"/>
-      </w:pPr>
-      <w:r>
-        <w:t>}</w:t>
-      </w:r>
-    </w:p>
-    <w:p>
-      <w:pPr>
-        <w:pStyle w:val="Code"/>
-      </w:pPr>
-    </w:p>
-    <w:p>
-      <w:pPr>
-        <w:pStyle w:val="Body1"/>
-      </w:pPr>
-      <w:r>
-        <w:t>A - Shows the property that stores the IEnumerable Model which is the data for the Csv File.</w:t>
-      </w:r>
-    </w:p>
-    <w:p>
-      <w:pPr>
-        <w:pStyle w:val="Body1"/>
-      </w:pPr>
-      <w:r>
-        <w:t>B - Shows the constructor which takes the model as the only parameter, it is than stored as a property on the class.</w:t>
-      </w:r>
-    </w:p>
-    <w:p>
-      <w:pPr>
-        <w:pStyle w:val="Body1"/>
-      </w:pPr>
-      <w:r>
-        <w:t>C - Shows the ExecuteResult method which will be called by the runtime to execute the ActionResult. This method ties together the IEnumerable model and passes it to the CsvFileCreator.</w:t>
-      </w:r>
-    </w:p>
-    <w:p>
-      <w:pPr>
-        <w:pStyle w:val="Body1"/>
+        <w:pStyle w:val="Body"/>
+      </w:pPr>
+      <w:r>
+        <w:t>A - The testable  Loutout Action method.</w:t>
+      </w:r>
+    </w:p>
+    <w:p>
+      <w:pPr>
+        <w:pStyle w:val="Body"/>
+      </w:pPr>
+    </w:p>
+    <w:p>
+      <w:pPr>
+        <w:pStyle w:val="Body"/>
+      </w:pPr>
+      <w:r>
+        <w:t>L</w:t>
+      </w:r>
+      <w:r>
+        <w:t>isting</w:t>
+      </w:r>
+      <w:r>
+        <w:t xml:space="preserve"> 9.6</w:t>
+      </w:r>
+      <w:r>
+        <w:t xml:space="preserve"> shows that the Logout Action method returns the new LogoutActionResult method.  The constructor parameter to the LogoutActionResult is a RedirectToAction result that will redirect the browser to the HomeController.Index Action. </w:t>
+      </w:r>
+    </w:p>
+    <w:p>
+      <w:pPr>
+        <w:pStyle w:val="Body"/>
+      </w:pPr>
+    </w:p>
+    <w:p>
+      <w:pPr>
+        <w:pStyle w:val="Head1"/>
       </w:pPr>
       <w:r>
         <w:lastRenderedPageBreak/>
-        <w:t>D - The AsBytes method is the entry point into the CsvFileCreator class. The first thing this method does is it creates a StringBuilder.  It than goes on to orchestrate the other actions which need to be addressed to create the Csv file.</w:t>
-      </w:r>
-    </w:p>
-    <w:p>
-      <w:pPr>
-        <w:pStyle w:val="Body1"/>
-      </w:pPr>
-      <w:r>
-        <w:t>E - This code creates the Header row for the file.  This uses some reflection to determine the name of all of the models fields, and then it concatenates them into a properly formatted Csv header.</w:t>
-      </w:r>
-    </w:p>
-    <w:p>
-      <w:pPr>
-        <w:pStyle w:val="Body1"/>
-      </w:pPr>
-      <w:r>
-        <w:t>F -</w:t>
-      </w:r>
-    </w:p>
-    <w:p>
-      <w:pPr>
-        <w:pStyle w:val="Body1"/>
-      </w:pPr>
-      <w:r>
-        <w:t>This listing shows how a call to the CsvFileCreator class has been moved into an custom ActionResult called CsvActionResult.  This ActionResult is only responsible for executing the CsvFileCreator and setting the appropriate content type for the file that is streamed to the users browser.</w:t>
-      </w:r>
-    </w:p>
-    <w:p>
-      <w:pPr>
-        <w:pStyle w:val="CodeListingCaption"/>
-      </w:pPr>
-      <w:r>
-        <w:t xml:space="preserve">Listing 9.4 </w:t>
-      </w:r>
-      <w:r>
-        <w:t>The simplified Action method that uses the CsvActionResult</w:t>
-      </w:r>
-      <w:r>
-        <w:t xml:space="preserve">     </w:t>
-      </w:r>
-    </w:p>
-    <w:p>
-      <w:pPr>
-        <w:pStyle w:val="Code"/>
-      </w:pPr>
-      <w:r>
-        <w:t>public ActionResult ExportUsers()</w:t>
-      </w:r>
-    </w:p>
-    <w:p>
-      <w:pPr>
-        <w:pStyle w:val="Code"/>
-      </w:pPr>
-      <w:r>
-        <w:t>{</w:t>
-      </w:r>
-    </w:p>
-    <w:p>
-      <w:pPr>
-        <w:pStyle w:val="Code"/>
-      </w:pPr>
-      <w:r>
-        <w:tab/>
-      </w:r>
-      <w:r>
-        <w:t>IEnumerable&lt;User&gt; model = UserRepository.GetUsers();</w:t>
-      </w:r>
-    </w:p>
-    <w:p>
-      <w:pPr>
-        <w:pStyle w:val="Code"/>
-      </w:pPr>
-      <w:r>
-        <w:tab/>
-      </w:r>
-      <w:r>
-        <w:t>return new CsvActionResult(model);</w:t>
-      </w:r>
-    </w:p>
-    <w:p>
-      <w:pPr>
-        <w:pStyle w:val="Code"/>
-      </w:pPr>
-      <w:r>
-        <w:t>}</w:t>
-      </w:r>
-    </w:p>
-    <w:p>
-      <w:pPr>
-        <w:pStyle w:val="Body1"/>
-      </w:pPr>
-      <w:r>
-        <w:t>This listing shows how clean the ExportUsers Action is as a result of moving the logic to create the comma separated list file into an ActionResult.  We have seen that most developers will first lean to putting this type of logic into the Action which means the Action method is hard to test and contains logic which will be duplicated in other Acti</w:t>
-      </w:r>
-      <w:r>
-        <w:t xml:space="preserve">on methods in the application. </w:t>
-      </w:r>
-      <w:r>
-        <w:t>Duplication in code is something that you want to reduce so that maintenance of your codebase is easier.</w:t>
-      </w:r>
-    </w:p>
-    <w:p>
-      <w:pPr>
-        <w:pStyle w:val="Code"/>
-      </w:pPr>
+        <w:t>Summary</w:t>
+      </w:r>
     </w:p>
     <w:p>
       <w:pPr>
         <w:pStyle w:val="Body"/>
       </w:pPr>
       <w:r>
-        <w:t xml:space="preserve">The Action method code for rendering the csv FileResult is now clean and easy to understand.  The simple act of abstracting the logic and putting it into an ActionResult, allows for some reuse in your application as well.  It is now pretty trivial to add more csv </w:t>
-      </w:r>
-      <w:r>
-        <w:t>export</w:t>
-      </w:r>
-      <w:r>
-        <w:t>s to the application because the logic was put into an ActionResult.</w:t>
-      </w:r>
-    </w:p>
-    <w:p>
-      <w:pPr>
-        <w:pStyle w:val="Body1"/>
-      </w:pPr>
-      <w:r>
-        <w:t xml:space="preserve"> </w:t>
-      </w:r>
-    </w:p>
-    <w:p>
-      <w:pPr>
-        <w:pStyle w:val="Head2"/>
-      </w:pPr>
-      <w:r>
-        <w:t>9.5.2 Using ActionResult to abstract hard to test dependencies.</w:t>
-      </w:r>
-    </w:p>
-    <w:p>
-      <w:pPr>
-        <w:pStyle w:val="Body"/>
-      </w:pPr>
-      <w:r>
-        <w:t xml:space="preserve">Another great use for creating ActionResults is to abstract hard to test dependencies.  While the MVC Framework gives you a lot of control around using the framework and creating controllers, there are still some features of ASP.Net which are difficult to mock in a test.  By taking that hard to test code out of an Action and putting it into the Execute method of an ActionResult the Actions become significantly easier to unit test. The reason for this is that when you unit test an Action, you assert the type of ActionResult that the Action return and state of the ActionResult. </w:t>
-      </w:r>
-      <w:r>
-        <w:t>The execute method of the ActionResult is not executed as part of the unit test.</w:t>
-      </w:r>
-    </w:p>
-    <w:p>
-      <w:pPr>
-        <w:pStyle w:val="Body"/>
-      </w:pPr>
-    </w:p>
-    <w:p>
-      <w:pPr>
-        <w:pStyle w:val="Callout"/>
-      </w:pPr>
-      <w:r>
-        <w:t>Queballs in text</w:t>
-      </w:r>
-    </w:p>
-    <w:p>
-      <w:pPr>
-        <w:pStyle w:val="CodeListingCaption"/>
-      </w:pPr>
-      <w:r>
-        <w:lastRenderedPageBreak/>
-        <w:t xml:space="preserve">Listing 9.5 </w:t>
-      </w:r>
-      <w:r>
-        <w:t>Moving hard to test code into an ActionResult</w:t>
-      </w:r>
-    </w:p>
-    <w:p>
-      <w:pPr>
-        <w:pStyle w:val="Code"/>
-      </w:pPr>
-      <w:r>
-        <w:t>public class LogoutActionResult : ActionResult</w:t>
-      </w:r>
-    </w:p>
-    <w:p>
-      <w:pPr>
-        <w:pStyle w:val="Code"/>
-      </w:pPr>
-      <w:r>
-        <w:t>{</w:t>
-      </w:r>
-    </w:p>
-    <w:p>
-      <w:pPr>
-        <w:pStyle w:val="Code"/>
-      </w:pPr>
-      <w:r>
-        <w:tab/>
-      </w:r>
-      <w:r>
-        <w:t>public RedirectToRouteResult ActionAfterLogout { get; set; }</w:t>
-      </w:r>
-      <w:r>
-        <w:t xml:space="preserve">       |A</w:t>
-      </w:r>
-    </w:p>
-    <w:p>
-      <w:pPr>
-        <w:pStyle w:val="Code"/>
-      </w:pPr>
-    </w:p>
-    <w:p>
-      <w:pPr>
-        <w:pStyle w:val="Code"/>
-      </w:pPr>
-      <w:r>
-        <w:tab/>
-      </w:r>
-      <w:r>
-        <w:t>public LogoutActionResult(RedirectToRouteResult actionAfterLogout)</w:t>
-      </w:r>
-      <w:r>
-        <w:t xml:space="preserve"> |B</w:t>
-      </w:r>
-    </w:p>
-    <w:p>
-      <w:pPr>
-        <w:pStyle w:val="Code"/>
-      </w:pPr>
-      <w:r>
-        <w:tab/>
-      </w:r>
-      <w:r>
-        <w:t>{</w:t>
-      </w:r>
-    </w:p>
-    <w:p>
-      <w:pPr>
-        <w:pStyle w:val="Code"/>
-      </w:pPr>
-      <w:r>
-        <w:t xml:space="preserve">     </w:t>
-      </w:r>
-      <w:r>
-        <w:tab/>
-      </w:r>
-      <w:r>
-        <w:t>ActionAfterLogout = actionAfterLogout</w:t>
-      </w:r>
-      <w:r>
-        <w:t xml:space="preserve">                       |B</w:t>
-      </w:r>
-    </w:p>
-    <w:p>
-      <w:pPr>
-        <w:pStyle w:val="Code"/>
-      </w:pPr>
-      <w:r>
-        <w:tab/>
-      </w:r>
-      <w:r>
-        <w:t>}</w:t>
-      </w:r>
-    </w:p>
-    <w:p>
-      <w:pPr>
-        <w:pStyle w:val="Code"/>
-      </w:pPr>
-    </w:p>
-    <w:p>
-      <w:pPr>
-        <w:pStyle w:val="Code"/>
-      </w:pPr>
-      <w:r>
-        <w:t xml:space="preserve">     public override void ExecuteResult(ControllerContext context)</w:t>
-      </w:r>
-      <w:r>
-        <w:t xml:space="preserve">      </w:t>
-      </w:r>
-    </w:p>
-    <w:p>
-      <w:pPr>
-        <w:pStyle w:val="Code"/>
-      </w:pPr>
-      <w:r>
-        <w:t xml:space="preserve">     {</w:t>
-      </w:r>
-    </w:p>
-    <w:p>
-      <w:pPr>
-        <w:pStyle w:val="Code"/>
-      </w:pPr>
-      <w:r>
-        <w:t xml:space="preserve">     </w:t>
-      </w:r>
-      <w:r>
-        <w:tab/>
-      </w:r>
-      <w:r>
-        <w:t>FormsAuthentication.SignOut();</w:t>
-      </w:r>
-      <w:r>
-        <w:t xml:space="preserve">                              |C</w:t>
-      </w:r>
-    </w:p>
-    <w:p>
-      <w:pPr>
-        <w:pStyle w:val="Code"/>
-      </w:pPr>
-      <w:r>
-        <w:tab/>
-      </w:r>
-      <w:r>
-        <w:tab/>
-      </w:r>
-      <w:r>
-        <w:t>ActionAfterLogout.ExecuteResult(context);</w:t>
-      </w:r>
-      <w:r>
-        <w:tab/>
-      </w:r>
-      <w:r>
-        <w:tab/>
-      </w:r>
-      <w:r>
-        <w:tab/>
-        <w:t>|D</w:t>
-      </w:r>
-    </w:p>
-    <w:p>
-      <w:pPr>
-        <w:pStyle w:val="Code"/>
-      </w:pPr>
-      <w:r>
-        <w:tab/>
-      </w:r>
-      <w:r>
-        <w:t>}</w:t>
-      </w:r>
-    </w:p>
-    <w:p>
-      <w:pPr>
-        <w:pStyle w:val="Code"/>
-      </w:pPr>
-      <w:r>
-        <w:t>}</w:t>
-      </w:r>
-    </w:p>
-    <w:p>
-      <w:pPr>
-        <w:pStyle w:val="Code"/>
-      </w:pPr>
-    </w:p>
-    <w:p>
-      <w:pPr>
-        <w:pStyle w:val="Code"/>
-      </w:pPr>
-      <w:r>
-        <w:t>A</w:t>
-      </w:r>
-      <w:r>
-        <w:t xml:space="preserve"> - The out of the box ActionResult that can be unit tested</w:t>
-      </w:r>
-    </w:p>
-    <w:p>
-      <w:pPr>
-        <w:pStyle w:val="Code"/>
-      </w:pPr>
-      <w:r>
-        <w:t>B</w:t>
-      </w:r>
-      <w:r>
-        <w:t xml:space="preserve"> - The constructor is used to set the ActionAfterLogout </w:t>
-      </w:r>
-    </w:p>
-    <w:p>
-      <w:pPr>
-        <w:pStyle w:val="Code"/>
-      </w:pPr>
-      <w:r>
-        <w:t>C</w:t>
-      </w:r>
-      <w:r>
-        <w:t xml:space="preserve"> - The SignOut is the hard to test dependency</w:t>
-      </w:r>
-    </w:p>
-    <w:p>
-      <w:pPr>
-        <w:pStyle w:val="Code"/>
-      </w:pPr>
-      <w:r>
-        <w:t>D</w:t>
-      </w:r>
-      <w:r>
-        <w:t xml:space="preserve"> - The ActionAfterLogout is executed.</w:t>
-      </w:r>
-    </w:p>
-    <w:p>
-      <w:pPr>
-        <w:pStyle w:val="Code"/>
-      </w:pPr>
-    </w:p>
-    <w:p>
-      <w:pPr>
-        <w:pStyle w:val="Body1"/>
-      </w:pPr>
-      <w:r>
-        <w:t>L</w:t>
-      </w:r>
-      <w:r>
-        <w:t>isting</w:t>
-      </w:r>
-      <w:r>
-        <w:t xml:space="preserve"> 9.5</w:t>
-      </w:r>
-      <w:r>
-        <w:t xml:space="preserve"> shows how moving the FormsAuthentication.SignOut call from an A</w:t>
-      </w:r>
-      <w:r>
-        <w:t xml:space="preserve">ction and into the ActionResult, abstracts that line of code and prevents it from executing </w:t>
-      </w:r>
-      <w:r>
-        <w:t>during</w:t>
-      </w:r>
-      <w:r>
-        <w:t xml:space="preserve"> the execution of the Action</w:t>
-      </w:r>
-      <w:r>
-        <w:t>.  This allows an Action to return a LogoutActionResult and the testing of that method does not have to deal with the dependency of the FormsAuthentication object.  The test can just assert that the LogoutActionResult was returned from the Action.  The test can also assert the values in the RedirectToRouteResult to make sure that the Action correctly setup the redirect.</w:t>
-      </w:r>
-    </w:p>
-    <w:p>
-      <w:pPr>
-        <w:pStyle w:val="Code"/>
-      </w:pPr>
-    </w:p>
-    <w:p>
-      <w:pPr>
-        <w:pStyle w:val="CodeListingCaption"/>
-      </w:pPr>
-      <w:r>
-        <w:t xml:space="preserve">Listing 9.6 </w:t>
-      </w:r>
-      <w:r>
-        <w:t>Action method that uses the LogoutActionResult</w:t>
-      </w:r>
-    </w:p>
-    <w:p>
-      <w:pPr>
-        <w:pStyle w:val="Code"/>
-      </w:pPr>
-      <w:r>
-        <w:t>public ActionResult Logout()</w:t>
-      </w:r>
-    </w:p>
-    <w:p>
-      <w:pPr>
-        <w:pStyle w:val="Code"/>
-      </w:pPr>
-      <w:r>
-        <w:t>{</w:t>
-      </w:r>
-    </w:p>
-    <w:p>
-      <w:pPr>
-        <w:pStyle w:val="Code"/>
-      </w:pPr>
-      <w:r>
-        <w:tab/>
-      </w:r>
-      <w:r>
-        <w:t>return new LogoutActionResult(RedirectToAction("Index","Home"));</w:t>
-      </w:r>
-      <w:r>
-        <w:t xml:space="preserve"> |A</w:t>
-      </w:r>
-    </w:p>
-    <w:p>
-      <w:pPr>
-        <w:pStyle w:val="Code"/>
-      </w:pPr>
-      <w:r>
-        <w:t>}</w:t>
-      </w:r>
-    </w:p>
-    <w:p>
-      <w:pPr>
-        <w:pStyle w:val="Body"/>
-      </w:pPr>
-      <w:r>
-        <w:t>A - The testable  Loutout Action method.</w:t>
-      </w:r>
-    </w:p>
-    <w:p>
-      <w:pPr>
-        <w:pStyle w:val="Body"/>
-      </w:pPr>
-    </w:p>
-    <w:p>
-      <w:pPr>
-        <w:pStyle w:val="Body"/>
-      </w:pPr>
-      <w:r>
-        <w:t>L</w:t>
-      </w:r>
-      <w:r>
-        <w:t>isting</w:t>
-      </w:r>
-      <w:r>
-        <w:t xml:space="preserve"> 9.6</w:t>
-      </w:r>
-      <w:r>
-        <w:t xml:space="preserve"> shows that the Logout Action method returns the new LogoutActionResult method.  The constructor parameter to the LogoutActionResult is a RedirectToAction result that will redirect the browser to the HomeController.Index Action. </w:t>
-      </w:r>
-    </w:p>
-    <w:p>
-      <w:pPr>
-        <w:pStyle w:val="Body"/>
-      </w:pPr>
-    </w:p>
-    <w:p>
-      <w:pPr>
-        <w:pStyle w:val="Head1"/>
-      </w:pPr>
-      <w:r>
-        <w:t>Summary</w:t>
-      </w:r>
-    </w:p>
-    <w:p>
-      <w:pPr>
-        <w:pStyle w:val="Body"/>
-      </w:pPr>
-      <w:r>
         <w:t>The advanced controller extensibility points shown</w:t>
       </w:r>
       <w:r>
@@ -3305,11 +3322,7 @@
         <w:t>form</w:t>
       </w:r>
       <w:r>
-        <w:t xml:space="preserve"> to your project.  The examples demonstrated in this chapter will allow you to get the most from your controllers and allow cross cutting concerns </w:t>
-      </w:r>
-      <w:r>
-        <w:lastRenderedPageBreak/>
-        <w:t>to be easily applied throughout your application and reduce code duplication.  Both of these should enable better application maintenance.  Now that we have shown some advanced Controller extensibility seams, the next chapter will walk you through Advanced View Techniques.</w:t>
+        <w:t xml:space="preserve"> to your project.  The examples demonstrated in this chapter will allow you to get the most from your controllers and allow cross cutting concerns to be easily applied throughout your application and reduce code duplication.  Both of these should enable better application maintenance.  Now that we have shown some advanced Controller extensibility seams, the next chapter will walk you through Advanced View Techniques.</w:t>
       </w:r>
     </w:p>
     <w:sectPr>
@@ -3594,7 +3607,7 @@
       <w:rPr>
         <w:noProof/>
       </w:rPr>
-      <w:t>10</w:t>
+      <w:t>2</w:t>
     </w:r>
     <w:r>
       <w:fldChar w:fldCharType="end"/>
@@ -3629,7 +3642,7 @@
         <w:rPr>
           <w:noProof/>
         </w:rPr>
-        <w:t>2/22/2010</w:t>
+        <w:t>2/25/2010</w:t>
       </w:r>
     </w:fldSimple>
   </w:p>
@@ -3655,7 +3668,7 @@
         <w:rPr>
           <w:noProof/>
         </w:rPr>
-        <w:t>2/22/2010</w:t>
+        <w:t>2/25/2010</w:t>
       </w:r>
     </w:fldSimple>
     <w:r>
@@ -3684,7 +3697,7 @@
         <w:rPr>
           <w:noProof/>
         </w:rPr>
-        <w:t>11</w:t>
+        <w:t>1</w:t>
       </w:r>
     </w:fldSimple>
   </w:p>
@@ -7834,7 +7847,7 @@
 </file>
 
 <file path=customXml/itemProps1.xml><?xml version="1.0" encoding="utf-8"?>
-<ds:datastoreItem xmlns:ds="http://schemas.openxmlformats.org/officeDocument/2006/customXml" ds:itemID="{8B636DC5-F314-476C-9BAA-7C81C225D2E6}">
+<ds:datastoreItem xmlns:ds="http://schemas.openxmlformats.org/officeDocument/2006/customXml" ds:itemID="{01DD7894-1332-4638-8694-A5EE4D2C31E6}">
   <ds:schemaRefs>
     <ds:schemaRef ds:uri="http://schemas.openxmlformats.org/officeDocument/2006/bibliography"/>
   </ds:schemaRefs>

</xml_diff>